<commit_message>
modify authmation 使用 guide
</commit_message>
<xml_diff>
--- a/automation使用.docx
+++ b/automation使用.docx
@@ -37116,11 +37116,6 @@
       </w:r>
     </w:p>
     <w:p>
-      <w:pPr>
-        <w:rPr>
-          <w:rFonts w:hint="eastAsia"/>
-        </w:rPr>
-      </w:pPr>
       <w:r>
         <w:rPr>
           <w:rFonts w:ascii="Courier New" w:hAnsi="Courier New" w:cs="Courier New"/>
@@ -37543,11 +37538,6 @@
       </w:r>
     </w:p>
     <w:p>
-      <w:pPr>
-        <w:rPr>
-          <w:rFonts w:hint="eastAsia"/>
-        </w:rPr>
-      </w:pPr>
       <w:r>
         <w:rPr>
           <w:rFonts w:hint="eastAsia"/>
@@ -38302,7 +38292,7 @@
         <w:spacing w:before="120" w:after="0" w:line="240" w:lineRule="auto"/>
         <w:ind w:left="480"/>
         <w:rPr>
-          <w:rFonts w:ascii="微软雅黑" w:eastAsia="微软雅黑" w:hAnsi="微软雅黑" w:hint="eastAsia"/>
+          <w:rFonts w:ascii="微软雅黑" w:eastAsia="微软雅黑" w:hAnsi="微软雅黑"/>
           <w:color w:val="454545"/>
         </w:rPr>
       </w:pPr>
@@ -38324,7 +38314,7 @@
         <w:spacing w:before="120" w:after="0" w:line="240" w:lineRule="auto"/>
         <w:ind w:left="480"/>
         <w:rPr>
-          <w:rFonts w:ascii="微软雅黑" w:eastAsia="微软雅黑" w:hAnsi="微软雅黑" w:hint="eastAsia"/>
+          <w:rFonts w:ascii="微软雅黑" w:eastAsia="微软雅黑" w:hAnsi="微软雅黑"/>
           <w:color w:val="454545"/>
         </w:rPr>
       </w:pPr>
@@ -38346,7 +38336,7 @@
         <w:spacing w:before="120" w:after="0" w:line="240" w:lineRule="auto"/>
         <w:ind w:left="480"/>
         <w:rPr>
-          <w:rFonts w:ascii="微软雅黑" w:eastAsia="微软雅黑" w:hAnsi="微软雅黑" w:hint="eastAsia"/>
+          <w:rFonts w:ascii="微软雅黑" w:eastAsia="微软雅黑" w:hAnsi="微软雅黑"/>
           <w:color w:val="454545"/>
         </w:rPr>
       </w:pPr>
@@ -38370,7 +38360,7 @@
         <w:ind w:left="480"/>
         <w:jc w:val="both"/>
         <w:rPr>
-          <w:rFonts w:ascii="微软雅黑" w:eastAsia="微软雅黑" w:hAnsi="微软雅黑" w:hint="eastAsia"/>
+          <w:rFonts w:ascii="微软雅黑" w:eastAsia="微软雅黑" w:hAnsi="微软雅黑"/>
           <w:color w:val="4F4F4F"/>
         </w:rPr>
       </w:pPr>
@@ -38389,7 +38379,7 @@
         <w:spacing w:line="330" w:lineRule="atLeast"/>
         <w:ind w:left="480"/>
         <w:rPr>
-          <w:rFonts w:ascii="Consolas" w:eastAsia="宋体" w:hAnsi="Consolas" w:hint="eastAsia"/>
+          <w:rFonts w:ascii="Consolas" w:eastAsia="宋体" w:hAnsi="Consolas"/>
           <w:color w:val="000000"/>
           <w:sz w:val="21"/>
           <w:szCs w:val="21"/>
@@ -38684,13 +38674,13 @@
       <w:pPr>
         <w:spacing w:before="360" w:after="360"/>
         <w:rPr>
-          <w:rFonts w:ascii="宋体" w:eastAsia="宋体" w:hAnsi="宋体" w:hint="eastAsia"/>
+          <w:rFonts w:ascii="宋体" w:eastAsia="宋体" w:hAnsi="宋体"/>
         </w:rPr>
       </w:pPr>
       <w:r>
         <w:lastRenderedPageBreak/>
         <w:pict>
-          <v:rect id="_x0000_i1032" style="width:0;height:1.5pt" o:hralign="center" o:hrstd="t" o:hrnoshade="t" o:hr="t" fillcolor="#454545" stroked="f"/>
+          <v:rect id="_x0000_i1025" style="width:0;height:1.5pt" o:hralign="center" o:hrstd="t" o:hrnoshade="t" o:hr="t" fillcolor="#454545" stroked="f"/>
         </w:pict>
       </w:r>
     </w:p>
@@ -38724,7 +38714,7 @@
         <w:spacing w:before="120" w:after="0" w:line="240" w:lineRule="auto"/>
         <w:ind w:left="480"/>
         <w:rPr>
-          <w:rFonts w:ascii="微软雅黑" w:eastAsia="微软雅黑" w:hAnsi="微软雅黑" w:hint="eastAsia"/>
+          <w:rFonts w:ascii="微软雅黑" w:eastAsia="微软雅黑" w:hAnsi="微软雅黑"/>
           <w:color w:val="454545"/>
         </w:rPr>
       </w:pPr>
@@ -39003,7 +38993,7 @@
         <w:shd w:val="clear" w:color="auto" w:fill="F6F8FA"/>
         <w:spacing w:line="330" w:lineRule="atLeast"/>
         <w:rPr>
-          <w:rFonts w:ascii="Consolas" w:eastAsia="宋体" w:hAnsi="Consolas" w:hint="eastAsia"/>
+          <w:rFonts w:ascii="Consolas" w:eastAsia="宋体" w:hAnsi="Consolas"/>
           <w:color w:val="000000"/>
           <w:sz w:val="21"/>
           <w:szCs w:val="21"/>
@@ -39083,8 +39073,6 @@
           <w:szCs w:val="24"/>
         </w:rPr>
       </w:pPr>
-      <w:bookmarkStart w:id="38" w:name="_GoBack"/>
-      <w:bookmarkEnd w:id="38"/>
       <w:r>
         <w:rPr>
           <w:rFonts w:ascii="微软雅黑" w:eastAsia="微软雅黑" w:hAnsi="微软雅黑" w:hint="eastAsia"/>
@@ -39578,7 +39566,7 @@
         <w:shd w:val="clear" w:color="auto" w:fill="F6F8FA"/>
         <w:spacing w:line="330" w:lineRule="atLeast"/>
         <w:rPr>
-          <w:rFonts w:ascii="Consolas" w:eastAsia="宋体" w:hAnsi="Consolas" w:hint="eastAsia"/>
+          <w:rFonts w:ascii="Consolas" w:eastAsia="宋体" w:hAnsi="Consolas"/>
           <w:color w:val="000000"/>
           <w:sz w:val="21"/>
           <w:szCs w:val="21"/>
@@ -40217,19 +40205,13 @@
       <w:pPr>
         <w:pStyle w:val="Heading3"/>
       </w:pPr>
-      <w:bookmarkStart w:id="39" w:name="t2"/>
-      <w:bookmarkEnd w:id="39"/>
-      <w:r>
-        <w:rPr>
-          <w:rFonts w:hint="eastAsia"/>
-        </w:rPr>
-        <w:t>补充</w:t>
-      </w:r>
-      <w:r>
-        <w:rPr>
-          <w:rFonts w:hint="eastAsia"/>
-        </w:rPr>
-        <w:t>，统计文件行数</w:t>
+      <w:bookmarkStart w:id="38" w:name="t2"/>
+      <w:bookmarkEnd w:id="38"/>
+      <w:r>
+        <w:rPr>
+          <w:rFonts w:hint="eastAsia"/>
+        </w:rPr>
+        <w:t>补充，统计文件行数</w:t>
       </w:r>
     </w:p>
     <w:p>
@@ -40239,7 +40221,7 @@
         <w:spacing w:before="0" w:beforeAutospacing="0" w:after="240" w:afterAutospacing="0" w:line="390" w:lineRule="atLeast"/>
         <w:jc w:val="both"/>
         <w:rPr>
-          <w:rFonts w:ascii="微软雅黑" w:eastAsia="微软雅黑" w:hAnsi="微软雅黑" w:hint="eastAsia"/>
+          <w:rFonts w:ascii="微软雅黑" w:eastAsia="微软雅黑" w:hAnsi="微软雅黑"/>
           <w:color w:val="4F4F4F"/>
         </w:rPr>
       </w:pPr>
@@ -40257,7 +40239,7 @@
         <w:shd w:val="clear" w:color="auto" w:fill="F6F8FA"/>
         <w:spacing w:line="330" w:lineRule="atLeast"/>
         <w:rPr>
-          <w:rFonts w:ascii="Consolas" w:eastAsia="宋体" w:hAnsi="Consolas" w:hint="eastAsia"/>
+          <w:rFonts w:ascii="Consolas" w:eastAsia="宋体" w:hAnsi="Consolas"/>
           <w:color w:val="000000"/>
           <w:sz w:val="21"/>
           <w:szCs w:val="21"/>
@@ -40393,7 +40375,7 @@
         <w:spacing w:before="0" w:beforeAutospacing="0" w:after="240" w:afterAutospacing="0" w:line="390" w:lineRule="atLeast"/>
         <w:jc w:val="both"/>
         <w:rPr>
-          <w:rFonts w:ascii="微软雅黑" w:eastAsia="微软雅黑" w:hAnsi="微软雅黑" w:hint="eastAsia"/>
+          <w:rFonts w:ascii="微软雅黑" w:eastAsia="微软雅黑" w:hAnsi="微软雅黑"/>
           <w:color w:val="4F4F4F"/>
         </w:rPr>
       </w:pPr>
@@ -40552,7 +40534,7 @@
         <w:shd w:val="clear" w:color="auto" w:fill="F6F8FA"/>
         <w:spacing w:line="330" w:lineRule="atLeast"/>
         <w:rPr>
-          <w:rFonts w:ascii="Consolas" w:eastAsia="宋体" w:hAnsi="Consolas" w:hint="eastAsia"/>
+          <w:rFonts w:ascii="Consolas" w:eastAsia="宋体" w:hAnsi="Consolas"/>
           <w:color w:val="000000"/>
           <w:sz w:val="21"/>
           <w:szCs w:val="21"/>
@@ -40581,13 +40563,7 @@
         <w:t>1</w:t>
       </w:r>
     </w:p>
-    <w:p>
-      <w:pPr>
-        <w:rPr>
-          <w:rFonts w:hint="eastAsia"/>
-        </w:rPr>
-      </w:pPr>
-    </w:p>
+    <w:p/>
     <w:p>
       <w:pPr>
         <w:spacing w:after="0" w:line="168" w:lineRule="auto"/>
@@ -40596,9 +40572,6 @@
     <w:p>
       <w:pPr>
         <w:spacing w:after="0" w:line="168" w:lineRule="auto"/>
-        <w:rPr>
-          <w:rFonts w:hint="eastAsia"/>
-        </w:rPr>
       </w:pPr>
     </w:p>
     <w:p>
@@ -43303,8 +43276,8 @@
       <w:pPr>
         <w:pStyle w:val="Heading3"/>
       </w:pPr>
-      <w:bookmarkStart w:id="40" w:name="_pipe,_system"/>
-      <w:bookmarkEnd w:id="40"/>
+      <w:bookmarkStart w:id="39" w:name="_pipe,_system"/>
+      <w:bookmarkEnd w:id="39"/>
       <w:r>
         <w:lastRenderedPageBreak/>
         <w:t>pipe, system</w:t>
@@ -45713,11 +45686,6 @@
     </w:p>
     <w:p/>
     <w:p>
-      <w:pPr>
-        <w:rPr>
-          <w:rFonts w:hint="eastAsia"/>
-        </w:rPr>
-      </w:pPr>
       <w:r>
         <w:t>S</w:t>
       </w:r>
@@ -45790,13 +45758,7 @@
         <w:t>pen</w:t>
       </w:r>
     </w:p>
-    <w:p>
-      <w:pPr>
-        <w:rPr>
-          <w:rFonts w:hint="eastAsia"/>
-        </w:rPr>
-      </w:pPr>
-    </w:p>
+    <w:p/>
     <w:p>
       <w:r>
         <w:rPr>
@@ -45909,9 +45871,6 @@
     <w:p>
       <w:pPr>
         <w:pStyle w:val="Heading3"/>
-        <w:rPr>
-          <w:rFonts w:hint="eastAsia"/>
-        </w:rPr>
       </w:pPr>
       <w:r>
         <w:t>C</w:t>
@@ -45952,7 +45911,7 @@
     <w:p>
       <w:pPr>
         <w:rPr>
-          <w:rFonts w:hint="eastAsia"/>
+          <w:rStyle w:val="Hyperlink"/>
         </w:rPr>
       </w:pPr>
       <w:hyperlink r:id="rId63" w:history="1">
@@ -45960,16 +45919,1911 @@
           <w:rPr>
             <w:rStyle w:val="Hyperlink"/>
           </w:rPr>
-          <w:t>https://www.cnblogs.com/dyfblog/p/5880728.html</w:t>
+          <w:t>https://www.cnblogs.</w:t>
+        </w:r>
+        <w:r>
+          <w:rPr>
+            <w:rStyle w:val="Hyperlink"/>
+          </w:rPr>
+          <w:t>c</w:t>
+        </w:r>
+        <w:r>
+          <w:rPr>
+            <w:rStyle w:val="Hyperlink"/>
+          </w:rPr>
+          <w:t>om/dyfblog/p/5880728.html</w:t>
         </w:r>
       </w:hyperlink>
     </w:p>
     <w:p>
       <w:pPr>
+        <w:shd w:val="clear" w:color="auto" w:fill="FFFFFF"/>
+        <w:spacing w:after="0" w:line="240" w:lineRule="auto"/>
+        <w:ind w:left="450"/>
+        <w:rPr>
+          <w:rFonts w:ascii="Verdana" w:eastAsia="宋体" w:hAnsi="Verdana" w:cs="宋体"/>
+          <w:color w:val="000000"/>
+          <w:sz w:val="20"/>
+          <w:szCs w:val="20"/>
+        </w:rPr>
+      </w:pPr>
+      <w:r>
+        <w:rPr>
+          <w:rFonts w:ascii="Courier New" w:eastAsia="宋体" w:hAnsi="Courier New" w:cs="Courier New"/>
+          <w:color w:val="000000"/>
+          <w:sz w:val="21"/>
+          <w:szCs w:val="21"/>
+        </w:rPr>
+        <w:t>一、元字符</w:t>
+      </w:r>
+      <w:r>
+        <w:rPr>
+          <w:rFonts w:ascii="Courier New" w:eastAsia="宋体" w:hAnsi="Courier New" w:cs="Courier New"/>
+          <w:color w:val="000000"/>
+          <w:sz w:val="21"/>
+          <w:szCs w:val="21"/>
+        </w:rPr>
+        <w:t xml:space="preserve"> </w:t>
+      </w:r>
+      <w:r>
+        <w:rPr>
+          <w:rFonts w:ascii="Courier New" w:eastAsia="宋体" w:hAnsi="Courier New" w:cs="Courier New"/>
+          <w:color w:val="000000"/>
+          <w:sz w:val="21"/>
+          <w:szCs w:val="21"/>
+        </w:rPr>
+        <w:t>（参见</w:t>
+      </w:r>
+      <w:r>
+        <w:rPr>
+          <w:rFonts w:ascii="Courier New" w:eastAsia="宋体" w:hAnsi="Courier New" w:cs="Courier New"/>
+          <w:color w:val="000000"/>
+          <w:sz w:val="21"/>
+          <w:szCs w:val="21"/>
+        </w:rPr>
+        <w:t xml:space="preserve"> python </w:t>
+      </w:r>
+      <w:r>
+        <w:rPr>
+          <w:rFonts w:ascii="Courier New" w:eastAsia="宋体" w:hAnsi="Courier New" w:cs="Courier New"/>
+          <w:color w:val="000000"/>
+          <w:sz w:val="21"/>
+          <w:szCs w:val="21"/>
+        </w:rPr>
+        <w:t>模块</w:t>
+      </w:r>
+      <w:r>
+        <w:rPr>
+          <w:rFonts w:ascii="Courier New" w:eastAsia="宋体" w:hAnsi="Courier New" w:cs="Courier New"/>
+          <w:color w:val="000000"/>
+          <w:sz w:val="21"/>
+          <w:szCs w:val="21"/>
+        </w:rPr>
+        <w:t xml:space="preserve"> re </w:t>
+      </w:r>
+      <w:r>
+        <w:rPr>
+          <w:rFonts w:ascii="Courier New" w:eastAsia="宋体" w:hAnsi="Courier New" w:cs="Courier New"/>
+          <w:color w:val="000000"/>
+          <w:sz w:val="21"/>
+          <w:szCs w:val="21"/>
+        </w:rPr>
+        <w:t>文档）</w:t>
+      </w:r>
+    </w:p>
+    <w:p>
+      <w:pPr>
+        <w:numPr>
+          <w:ilvl w:val="0"/>
+          <w:numId w:val="33"/>
+        </w:numPr>
+        <w:shd w:val="clear" w:color="auto" w:fill="FFFFFF"/>
+        <w:wordWrap w:val="0"/>
+        <w:spacing w:after="0" w:line="240" w:lineRule="auto"/>
+        <w:ind w:left="900"/>
+        <w:rPr>
+          <w:rFonts w:ascii="Verdana" w:eastAsia="宋体" w:hAnsi="Verdana" w:cs="宋体"/>
+          <w:color w:val="000000"/>
+          <w:sz w:val="20"/>
+          <w:szCs w:val="20"/>
+        </w:rPr>
+      </w:pPr>
+    </w:p>
+    <w:p>
+      <w:pPr>
+        <w:numPr>
+          <w:ilvl w:val="1"/>
+          <w:numId w:val="33"/>
+        </w:numPr>
+        <w:shd w:val="clear" w:color="auto" w:fill="FFFFFF"/>
+        <w:wordWrap w:val="0"/>
+        <w:spacing w:after="0" w:line="240" w:lineRule="auto"/>
+        <w:ind w:left="900"/>
+        <w:rPr>
+          <w:rFonts w:ascii="Verdana" w:eastAsia="宋体" w:hAnsi="Verdana" w:cs="宋体"/>
+          <w:color w:val="000000"/>
+          <w:sz w:val="20"/>
+          <w:szCs w:val="20"/>
+        </w:rPr>
+      </w:pPr>
+      <w:r>
+        <w:rPr>
+          <w:rFonts w:ascii="Courier New" w:eastAsia="宋体" w:hAnsi="Courier New" w:cs="Courier New"/>
+          <w:color w:val="000000"/>
+          <w:sz w:val="21"/>
+          <w:szCs w:val="21"/>
+        </w:rPr>
+        <w:t xml:space="preserve">.                    </w:t>
+      </w:r>
+      <w:r>
+        <w:rPr>
+          <w:rFonts w:ascii="Courier New" w:eastAsia="宋体" w:hAnsi="Courier New" w:cs="Courier New"/>
+          <w:color w:val="000000"/>
+          <w:sz w:val="21"/>
+          <w:szCs w:val="21"/>
+        </w:rPr>
+        <w:t>匹配任意字符（不包括换行符）</w:t>
+      </w:r>
+    </w:p>
+    <w:p>
+      <w:pPr>
+        <w:numPr>
+          <w:ilvl w:val="1"/>
+          <w:numId w:val="33"/>
+        </w:numPr>
+        <w:shd w:val="clear" w:color="auto" w:fill="FFFFFF"/>
+        <w:wordWrap w:val="0"/>
+        <w:spacing w:after="0" w:line="240" w:lineRule="auto"/>
+        <w:ind w:left="900"/>
+        <w:rPr>
+          <w:rFonts w:ascii="Verdana" w:eastAsia="宋体" w:hAnsi="Verdana" w:cs="宋体"/>
+          <w:color w:val="000000"/>
+          <w:sz w:val="20"/>
+          <w:szCs w:val="20"/>
+        </w:rPr>
+      </w:pPr>
+      <w:r>
+        <w:rPr>
+          <w:rFonts w:ascii="Courier New" w:eastAsia="宋体" w:hAnsi="Courier New" w:cs="Courier New"/>
+          <w:color w:val="000000"/>
+          <w:sz w:val="21"/>
+          <w:szCs w:val="21"/>
+        </w:rPr>
+        <w:t xml:space="preserve">^                    </w:t>
+      </w:r>
+      <w:r>
+        <w:rPr>
+          <w:rFonts w:ascii="Courier New" w:eastAsia="宋体" w:hAnsi="Courier New" w:cs="Courier New"/>
+          <w:color w:val="000000"/>
+          <w:sz w:val="21"/>
+          <w:szCs w:val="21"/>
+        </w:rPr>
+        <w:t>匹配开始位置，多行模式下匹配每一行的开始</w:t>
+      </w:r>
+    </w:p>
+    <w:p>
+      <w:pPr>
+        <w:numPr>
+          <w:ilvl w:val="1"/>
+          <w:numId w:val="33"/>
+        </w:numPr>
+        <w:shd w:val="clear" w:color="auto" w:fill="FFFFFF"/>
+        <w:wordWrap w:val="0"/>
+        <w:spacing w:after="0" w:line="240" w:lineRule="auto"/>
+        <w:ind w:left="900"/>
+        <w:rPr>
+          <w:rFonts w:ascii="Verdana" w:eastAsia="宋体" w:hAnsi="Verdana" w:cs="宋体"/>
+          <w:color w:val="000000"/>
+          <w:sz w:val="20"/>
+          <w:szCs w:val="20"/>
+        </w:rPr>
+      </w:pPr>
+      <w:r>
+        <w:rPr>
+          <w:rFonts w:ascii="Courier New" w:eastAsia="宋体" w:hAnsi="Courier New" w:cs="Courier New"/>
+          <w:color w:val="000000"/>
+          <w:sz w:val="21"/>
+          <w:szCs w:val="21"/>
+        </w:rPr>
+        <w:t xml:space="preserve">$                    </w:t>
+      </w:r>
+      <w:r>
+        <w:rPr>
+          <w:rFonts w:ascii="Courier New" w:eastAsia="宋体" w:hAnsi="Courier New" w:cs="Courier New"/>
+          <w:color w:val="000000"/>
+          <w:sz w:val="21"/>
+          <w:szCs w:val="21"/>
+        </w:rPr>
+        <w:t>匹配结束位置，多行模式下匹配每一行的结束</w:t>
+      </w:r>
+    </w:p>
+    <w:p>
+      <w:pPr>
+        <w:numPr>
+          <w:ilvl w:val="1"/>
+          <w:numId w:val="33"/>
+        </w:numPr>
+        <w:shd w:val="clear" w:color="auto" w:fill="FFFFFF"/>
+        <w:wordWrap w:val="0"/>
+        <w:spacing w:after="0" w:line="240" w:lineRule="auto"/>
+        <w:ind w:left="900"/>
+        <w:rPr>
+          <w:rFonts w:ascii="Verdana" w:eastAsia="宋体" w:hAnsi="Verdana" w:cs="宋体"/>
+          <w:color w:val="000000"/>
+          <w:sz w:val="20"/>
+          <w:szCs w:val="20"/>
+        </w:rPr>
+      </w:pPr>
+      <w:r>
+        <w:rPr>
+          <w:rFonts w:ascii="Courier New" w:eastAsia="宋体" w:hAnsi="Courier New" w:cs="Courier New"/>
+          <w:color w:val="000000"/>
+          <w:sz w:val="21"/>
+          <w:szCs w:val="21"/>
+        </w:rPr>
+        <w:t xml:space="preserve">*                    </w:t>
+      </w:r>
+      <w:r>
+        <w:rPr>
+          <w:rFonts w:ascii="Courier New" w:eastAsia="宋体" w:hAnsi="Courier New" w:cs="Courier New"/>
+          <w:color w:val="000000"/>
+          <w:sz w:val="21"/>
+          <w:szCs w:val="21"/>
+        </w:rPr>
+        <w:t>匹配前一个元字符</w:t>
+      </w:r>
+      <w:r>
+        <w:rPr>
+          <w:rFonts w:ascii="Courier New" w:eastAsia="宋体" w:hAnsi="Courier New" w:cs="Courier New"/>
+          <w:color w:val="000000"/>
+          <w:sz w:val="21"/>
+          <w:szCs w:val="21"/>
+        </w:rPr>
+        <w:t>0</w:t>
+      </w:r>
+      <w:r>
+        <w:rPr>
+          <w:rFonts w:ascii="Courier New" w:eastAsia="宋体" w:hAnsi="Courier New" w:cs="Courier New"/>
+          <w:color w:val="000000"/>
+          <w:sz w:val="21"/>
+          <w:szCs w:val="21"/>
+        </w:rPr>
+        <w:t>到多次</w:t>
+      </w:r>
+    </w:p>
+    <w:p>
+      <w:pPr>
+        <w:numPr>
+          <w:ilvl w:val="1"/>
+          <w:numId w:val="33"/>
+        </w:numPr>
+        <w:shd w:val="clear" w:color="auto" w:fill="FFFFFF"/>
+        <w:wordWrap w:val="0"/>
+        <w:spacing w:after="0" w:line="240" w:lineRule="auto"/>
+        <w:ind w:left="900"/>
+        <w:rPr>
+          <w:rFonts w:ascii="Verdana" w:eastAsia="宋体" w:hAnsi="Verdana" w:cs="宋体"/>
+          <w:color w:val="000000"/>
+          <w:sz w:val="20"/>
+          <w:szCs w:val="20"/>
+        </w:rPr>
+      </w:pPr>
+      <w:r>
+        <w:rPr>
+          <w:rFonts w:ascii="Courier New" w:eastAsia="宋体" w:hAnsi="Courier New" w:cs="Courier New"/>
+          <w:color w:val="000000"/>
+          <w:sz w:val="21"/>
+          <w:szCs w:val="21"/>
+        </w:rPr>
+        <w:t xml:space="preserve">+                    </w:t>
+      </w:r>
+      <w:r>
+        <w:rPr>
+          <w:rFonts w:ascii="Courier New" w:eastAsia="宋体" w:hAnsi="Courier New" w:cs="Courier New"/>
+          <w:color w:val="000000"/>
+          <w:sz w:val="21"/>
+          <w:szCs w:val="21"/>
+        </w:rPr>
+        <w:t>匹配前一个元字符</w:t>
+      </w:r>
+      <w:r>
+        <w:rPr>
+          <w:rFonts w:ascii="Courier New" w:eastAsia="宋体" w:hAnsi="Courier New" w:cs="Courier New"/>
+          <w:color w:val="000000"/>
+          <w:sz w:val="21"/>
+          <w:szCs w:val="21"/>
+        </w:rPr>
+        <w:t>1</w:t>
+      </w:r>
+      <w:r>
+        <w:rPr>
+          <w:rFonts w:ascii="Courier New" w:eastAsia="宋体" w:hAnsi="Courier New" w:cs="Courier New"/>
+          <w:color w:val="000000"/>
+          <w:sz w:val="21"/>
+          <w:szCs w:val="21"/>
+        </w:rPr>
+        <w:t>到多次</w:t>
+      </w:r>
+    </w:p>
+    <w:p>
+      <w:pPr>
+        <w:numPr>
+          <w:ilvl w:val="1"/>
+          <w:numId w:val="33"/>
+        </w:numPr>
+        <w:shd w:val="clear" w:color="auto" w:fill="FFFFFF"/>
+        <w:wordWrap w:val="0"/>
+        <w:spacing w:after="0" w:line="240" w:lineRule="auto"/>
+        <w:ind w:left="900"/>
+        <w:rPr>
+          <w:rFonts w:ascii="Verdana" w:eastAsia="宋体" w:hAnsi="Verdana" w:cs="宋体"/>
+          <w:color w:val="000000"/>
+          <w:sz w:val="20"/>
+          <w:szCs w:val="20"/>
+        </w:rPr>
+      </w:pPr>
+      <w:r>
+        <w:rPr>
+          <w:rFonts w:ascii="Courier New" w:eastAsia="宋体" w:hAnsi="Courier New" w:cs="Courier New"/>
+          <w:color w:val="000000"/>
+          <w:sz w:val="21"/>
+          <w:szCs w:val="21"/>
+        </w:rPr>
+        <w:t xml:space="preserve">?                    </w:t>
+      </w:r>
+      <w:r>
+        <w:rPr>
+          <w:rFonts w:ascii="Courier New" w:eastAsia="宋体" w:hAnsi="Courier New" w:cs="Courier New"/>
+          <w:color w:val="000000"/>
+          <w:sz w:val="21"/>
+          <w:szCs w:val="21"/>
+        </w:rPr>
+        <w:t>匹配前一个元字符</w:t>
+      </w:r>
+      <w:r>
+        <w:rPr>
+          <w:rFonts w:ascii="Courier New" w:eastAsia="宋体" w:hAnsi="Courier New" w:cs="Courier New"/>
+          <w:color w:val="000000"/>
+          <w:sz w:val="21"/>
+          <w:szCs w:val="21"/>
+        </w:rPr>
+        <w:t>0</w:t>
+      </w:r>
+      <w:r>
+        <w:rPr>
+          <w:rFonts w:ascii="Courier New" w:eastAsia="宋体" w:hAnsi="Courier New" w:cs="Courier New"/>
+          <w:color w:val="000000"/>
+          <w:sz w:val="21"/>
+          <w:szCs w:val="21"/>
+        </w:rPr>
+        <w:t>到</w:t>
+      </w:r>
+      <w:r>
+        <w:rPr>
+          <w:rFonts w:ascii="Courier New" w:eastAsia="宋体" w:hAnsi="Courier New" w:cs="Courier New"/>
+          <w:color w:val="000000"/>
+          <w:sz w:val="21"/>
+          <w:szCs w:val="21"/>
+        </w:rPr>
+        <w:t>1</w:t>
+      </w:r>
+      <w:r>
+        <w:rPr>
+          <w:rFonts w:ascii="Courier New" w:eastAsia="宋体" w:hAnsi="Courier New" w:cs="Courier New"/>
+          <w:color w:val="000000"/>
+          <w:sz w:val="21"/>
+          <w:szCs w:val="21"/>
+        </w:rPr>
+        <w:t>次</w:t>
+      </w:r>
+    </w:p>
+    <w:p>
+      <w:pPr>
+        <w:numPr>
+          <w:ilvl w:val="1"/>
+          <w:numId w:val="33"/>
+        </w:numPr>
+        <w:shd w:val="clear" w:color="auto" w:fill="FFFFFF"/>
+        <w:wordWrap w:val="0"/>
+        <w:spacing w:after="0" w:line="240" w:lineRule="auto"/>
+        <w:ind w:left="900"/>
+        <w:rPr>
+          <w:rFonts w:ascii="Verdana" w:eastAsia="宋体" w:hAnsi="Verdana" w:cs="宋体"/>
+          <w:color w:val="000000"/>
+          <w:sz w:val="20"/>
+          <w:szCs w:val="20"/>
+        </w:rPr>
+      </w:pPr>
+      <w:r>
+        <w:rPr>
+          <w:rFonts w:ascii="Courier New" w:eastAsia="宋体" w:hAnsi="Courier New" w:cs="Courier New"/>
+          <w:color w:val="000000"/>
+          <w:sz w:val="21"/>
+          <w:szCs w:val="21"/>
+        </w:rPr>
+        <w:t xml:space="preserve">{m,n}                </w:t>
+      </w:r>
+      <w:r>
+        <w:rPr>
+          <w:rFonts w:ascii="Courier New" w:eastAsia="宋体" w:hAnsi="Courier New" w:cs="Courier New"/>
+          <w:color w:val="000000"/>
+          <w:sz w:val="21"/>
+          <w:szCs w:val="21"/>
+        </w:rPr>
+        <w:t>匹配前一个元字符</w:t>
+      </w:r>
+      <w:r>
+        <w:rPr>
+          <w:rFonts w:ascii="Courier New" w:eastAsia="宋体" w:hAnsi="Courier New" w:cs="Courier New"/>
+          <w:color w:val="000000"/>
+          <w:sz w:val="21"/>
+          <w:szCs w:val="21"/>
+        </w:rPr>
+        <w:t>m</w:t>
+      </w:r>
+      <w:r>
+        <w:rPr>
+          <w:rFonts w:ascii="Courier New" w:eastAsia="宋体" w:hAnsi="Courier New" w:cs="Courier New"/>
+          <w:color w:val="000000"/>
+          <w:sz w:val="21"/>
+          <w:szCs w:val="21"/>
+        </w:rPr>
+        <w:t>到</w:t>
+      </w:r>
+      <w:r>
+        <w:rPr>
+          <w:rFonts w:ascii="Courier New" w:eastAsia="宋体" w:hAnsi="Courier New" w:cs="Courier New"/>
+          <w:color w:val="000000"/>
+          <w:sz w:val="21"/>
+          <w:szCs w:val="21"/>
+        </w:rPr>
+        <w:t>n</w:t>
+      </w:r>
+      <w:r>
+        <w:rPr>
+          <w:rFonts w:ascii="Courier New" w:eastAsia="宋体" w:hAnsi="Courier New" w:cs="Courier New"/>
+          <w:color w:val="000000"/>
+          <w:sz w:val="21"/>
+          <w:szCs w:val="21"/>
+        </w:rPr>
+        <w:t>次</w:t>
+      </w:r>
+    </w:p>
+    <w:p>
+      <w:pPr>
+        <w:numPr>
+          <w:ilvl w:val="1"/>
+          <w:numId w:val="33"/>
+        </w:numPr>
+        <w:shd w:val="clear" w:color="auto" w:fill="FFFFFF"/>
+        <w:wordWrap w:val="0"/>
+        <w:spacing w:after="0" w:line="240" w:lineRule="auto"/>
+        <w:ind w:left="900"/>
+        <w:rPr>
+          <w:rFonts w:ascii="Verdana" w:eastAsia="宋体" w:hAnsi="Verdana" w:cs="宋体"/>
+          <w:color w:val="000000"/>
+          <w:sz w:val="20"/>
+          <w:szCs w:val="20"/>
+        </w:rPr>
+      </w:pPr>
+      <w:r>
+        <w:rPr>
+          <w:rFonts w:ascii="Courier New" w:eastAsia="宋体" w:hAnsi="Courier New" w:cs="Courier New"/>
+          <w:color w:val="000000"/>
+          <w:sz w:val="21"/>
+          <w:szCs w:val="21"/>
+        </w:rPr>
+        <w:lastRenderedPageBreak/>
+        <w:t xml:space="preserve">\\                   </w:t>
+      </w:r>
+      <w:r>
+        <w:rPr>
+          <w:rFonts w:ascii="Courier New" w:eastAsia="宋体" w:hAnsi="Courier New" w:cs="Courier New"/>
+          <w:color w:val="000000"/>
+          <w:sz w:val="21"/>
+          <w:szCs w:val="21"/>
+        </w:rPr>
+        <w:t>转义字符，跟在其后的字符将失去作为特殊元字符的含义，例如</w:t>
+      </w:r>
+      <w:r>
+        <w:rPr>
+          <w:rFonts w:ascii="Courier New" w:eastAsia="宋体" w:hAnsi="Courier New" w:cs="Courier New"/>
+          <w:color w:val="000000"/>
+          <w:sz w:val="21"/>
+          <w:szCs w:val="21"/>
+        </w:rPr>
+        <w:t>\\.</w:t>
+      </w:r>
+      <w:r>
+        <w:rPr>
+          <w:rFonts w:ascii="Courier New" w:eastAsia="宋体" w:hAnsi="Courier New" w:cs="Courier New"/>
+          <w:color w:val="000000"/>
+          <w:sz w:val="21"/>
+          <w:szCs w:val="21"/>
+        </w:rPr>
+        <w:t>只能匹配</w:t>
+      </w:r>
+      <w:r>
+        <w:rPr>
+          <w:rFonts w:ascii="Courier New" w:eastAsia="宋体" w:hAnsi="Courier New" w:cs="Courier New"/>
+          <w:color w:val="000000"/>
+          <w:sz w:val="21"/>
+          <w:szCs w:val="21"/>
+        </w:rPr>
+        <w:t>.</w:t>
+      </w:r>
+      <w:r>
+        <w:rPr>
+          <w:rFonts w:ascii="Courier New" w:eastAsia="宋体" w:hAnsi="Courier New" w:cs="Courier New"/>
+          <w:color w:val="000000"/>
+          <w:sz w:val="21"/>
+          <w:szCs w:val="21"/>
+        </w:rPr>
+        <w:t>，不能再匹配任意字符</w:t>
+      </w:r>
+    </w:p>
+    <w:p>
+      <w:pPr>
+        <w:numPr>
+          <w:ilvl w:val="1"/>
+          <w:numId w:val="33"/>
+        </w:numPr>
+        <w:shd w:val="clear" w:color="auto" w:fill="FFFFFF"/>
+        <w:wordWrap w:val="0"/>
+        <w:spacing w:after="0" w:line="240" w:lineRule="auto"/>
+        <w:ind w:left="900"/>
+        <w:rPr>
+          <w:rFonts w:ascii="Verdana" w:eastAsia="宋体" w:hAnsi="Verdana" w:cs="宋体"/>
+          <w:color w:val="000000"/>
+          <w:sz w:val="20"/>
+          <w:szCs w:val="20"/>
+        </w:rPr>
+      </w:pPr>
+      <w:r>
+        <w:rPr>
+          <w:rFonts w:ascii="Courier New" w:eastAsia="宋体" w:hAnsi="Courier New" w:cs="Courier New"/>
+          <w:color w:val="000000"/>
+          <w:sz w:val="21"/>
+          <w:szCs w:val="21"/>
+        </w:rPr>
+        <w:t xml:space="preserve">[]                   </w:t>
+      </w:r>
+      <w:r>
+        <w:rPr>
+          <w:rFonts w:ascii="Courier New" w:eastAsia="宋体" w:hAnsi="Courier New" w:cs="Courier New"/>
+          <w:color w:val="000000"/>
+          <w:sz w:val="21"/>
+          <w:szCs w:val="21"/>
+        </w:rPr>
+        <w:t>字符集，一个字符的集合，可匹配其中任意一个字符</w:t>
+      </w:r>
+    </w:p>
+    <w:p>
+      <w:pPr>
+        <w:numPr>
+          <w:ilvl w:val="1"/>
+          <w:numId w:val="33"/>
+        </w:numPr>
+        <w:shd w:val="clear" w:color="auto" w:fill="FFFFFF"/>
+        <w:wordWrap w:val="0"/>
+        <w:spacing w:after="0" w:line="240" w:lineRule="auto"/>
+        <w:ind w:left="900"/>
+        <w:rPr>
+          <w:rFonts w:ascii="Verdana" w:eastAsia="宋体" w:hAnsi="Verdana" w:cs="宋体"/>
+          <w:color w:val="000000"/>
+          <w:sz w:val="20"/>
+          <w:szCs w:val="20"/>
+        </w:rPr>
+      </w:pPr>
+      <w:r>
+        <w:rPr>
+          <w:rFonts w:ascii="Courier New" w:eastAsia="宋体" w:hAnsi="Courier New" w:cs="Courier New"/>
+          <w:color w:val="000000"/>
+          <w:sz w:val="21"/>
+          <w:szCs w:val="21"/>
+        </w:rPr>
+        <w:t xml:space="preserve">|                    </w:t>
+      </w:r>
+      <w:r>
+        <w:rPr>
+          <w:rFonts w:ascii="Courier New" w:eastAsia="宋体" w:hAnsi="Courier New" w:cs="Courier New"/>
+          <w:color w:val="000000"/>
+          <w:sz w:val="21"/>
+          <w:szCs w:val="21"/>
+        </w:rPr>
+        <w:t>逻辑表达式</w:t>
+      </w:r>
+      <w:r>
+        <w:rPr>
+          <w:rFonts w:ascii="Courier New" w:eastAsia="宋体" w:hAnsi="Courier New" w:cs="Courier New"/>
+          <w:color w:val="000000"/>
+          <w:sz w:val="21"/>
+          <w:szCs w:val="21"/>
+        </w:rPr>
+        <w:t xml:space="preserve"> </w:t>
+      </w:r>
+      <w:r>
+        <w:rPr>
+          <w:rFonts w:ascii="Courier New" w:eastAsia="宋体" w:hAnsi="Courier New" w:cs="Courier New"/>
+          <w:color w:val="000000"/>
+          <w:sz w:val="21"/>
+          <w:szCs w:val="21"/>
+        </w:rPr>
+        <w:t>或</w:t>
+      </w:r>
+      <w:r>
+        <w:rPr>
+          <w:rFonts w:ascii="Courier New" w:eastAsia="宋体" w:hAnsi="Courier New" w:cs="Courier New"/>
+          <w:color w:val="000000"/>
+          <w:sz w:val="21"/>
+          <w:szCs w:val="21"/>
+        </w:rPr>
+        <w:t xml:space="preserve"> </w:t>
+      </w:r>
+      <w:r>
+        <w:rPr>
+          <w:rFonts w:ascii="Courier New" w:eastAsia="宋体" w:hAnsi="Courier New" w:cs="Courier New"/>
+          <w:color w:val="000000"/>
+          <w:sz w:val="21"/>
+          <w:szCs w:val="21"/>
+        </w:rPr>
+        <w:t>，比如</w:t>
+      </w:r>
+      <w:r>
+        <w:rPr>
+          <w:rFonts w:ascii="Courier New" w:eastAsia="宋体" w:hAnsi="Courier New" w:cs="Courier New"/>
+          <w:color w:val="000000"/>
+          <w:sz w:val="21"/>
+          <w:szCs w:val="21"/>
+        </w:rPr>
+        <w:t xml:space="preserve"> a|b </w:t>
+      </w:r>
+      <w:r>
+        <w:rPr>
+          <w:rFonts w:ascii="Courier New" w:eastAsia="宋体" w:hAnsi="Courier New" w:cs="Courier New"/>
+          <w:color w:val="000000"/>
+          <w:sz w:val="21"/>
+          <w:szCs w:val="21"/>
+        </w:rPr>
+        <w:t>代表可匹配</w:t>
+      </w:r>
+      <w:r>
+        <w:rPr>
+          <w:rFonts w:ascii="Courier New" w:eastAsia="宋体" w:hAnsi="Courier New" w:cs="Courier New"/>
+          <w:color w:val="000000"/>
+          <w:sz w:val="21"/>
+          <w:szCs w:val="21"/>
+        </w:rPr>
+        <w:t xml:space="preserve"> a </w:t>
+      </w:r>
+      <w:r>
+        <w:rPr>
+          <w:rFonts w:ascii="Courier New" w:eastAsia="宋体" w:hAnsi="Courier New" w:cs="Courier New"/>
+          <w:color w:val="000000"/>
+          <w:sz w:val="21"/>
+          <w:szCs w:val="21"/>
+        </w:rPr>
+        <w:t>或者</w:t>
+      </w:r>
+      <w:r>
+        <w:rPr>
+          <w:rFonts w:ascii="Courier New" w:eastAsia="宋体" w:hAnsi="Courier New" w:cs="Courier New"/>
+          <w:color w:val="000000"/>
+          <w:sz w:val="21"/>
+          <w:szCs w:val="21"/>
+        </w:rPr>
+        <w:t xml:space="preserve"> b</w:t>
+      </w:r>
+    </w:p>
+    <w:p>
+      <w:pPr>
+        <w:numPr>
+          <w:ilvl w:val="1"/>
+          <w:numId w:val="33"/>
+        </w:numPr>
+        <w:shd w:val="clear" w:color="auto" w:fill="FFFFFF"/>
+        <w:wordWrap w:val="0"/>
+        <w:spacing w:after="0" w:line="240" w:lineRule="auto"/>
+        <w:ind w:left="900"/>
+        <w:rPr>
+          <w:rFonts w:ascii="Verdana" w:eastAsia="宋体" w:hAnsi="Verdana" w:cs="宋体"/>
+          <w:color w:val="000000"/>
+          <w:sz w:val="20"/>
+          <w:szCs w:val="20"/>
+        </w:rPr>
+      </w:pPr>
+      <w:r>
+        <w:rPr>
+          <w:rFonts w:ascii="Courier New" w:eastAsia="宋体" w:hAnsi="Courier New" w:cs="Courier New"/>
+          <w:color w:val="000000"/>
+          <w:sz w:val="21"/>
+          <w:szCs w:val="21"/>
+        </w:rPr>
+        <w:t xml:space="preserve">(...)                </w:t>
+      </w:r>
+      <w:r>
+        <w:rPr>
+          <w:rFonts w:ascii="Courier New" w:eastAsia="宋体" w:hAnsi="Courier New" w:cs="Courier New"/>
+          <w:color w:val="000000"/>
+          <w:sz w:val="21"/>
+          <w:szCs w:val="21"/>
+        </w:rPr>
+        <w:t>分组，默认为捕获，即被分组的内容可以被单独取出，默认每个分组有个索引，从</w:t>
+      </w:r>
+      <w:r>
+        <w:rPr>
+          <w:rFonts w:ascii="Courier New" w:eastAsia="宋体" w:hAnsi="Courier New" w:cs="Courier New"/>
+          <w:color w:val="000000"/>
+          <w:sz w:val="21"/>
+          <w:szCs w:val="21"/>
+        </w:rPr>
+        <w:t xml:space="preserve"> 1 </w:t>
+      </w:r>
+      <w:r>
+        <w:rPr>
+          <w:rFonts w:ascii="Courier New" w:eastAsia="宋体" w:hAnsi="Courier New" w:cs="Courier New"/>
+          <w:color w:val="000000"/>
+          <w:sz w:val="21"/>
+          <w:szCs w:val="21"/>
+        </w:rPr>
+        <w:t>开始，按照</w:t>
+      </w:r>
+      <w:r>
+        <w:rPr>
+          <w:rFonts w:ascii="Courier New" w:eastAsia="宋体" w:hAnsi="Courier New" w:cs="Courier New"/>
+          <w:color w:val="000000"/>
+          <w:sz w:val="21"/>
+          <w:szCs w:val="21"/>
+        </w:rPr>
+        <w:t>"("</w:t>
+      </w:r>
+      <w:r>
+        <w:rPr>
+          <w:rFonts w:ascii="Courier New" w:eastAsia="宋体" w:hAnsi="Courier New" w:cs="Courier New"/>
+          <w:color w:val="000000"/>
+          <w:sz w:val="21"/>
+          <w:szCs w:val="21"/>
+        </w:rPr>
+        <w:t>的顺序决定索引值</w:t>
+      </w:r>
+    </w:p>
+    <w:p>
+      <w:pPr>
+        <w:numPr>
+          <w:ilvl w:val="1"/>
+          <w:numId w:val="33"/>
+        </w:numPr>
+        <w:shd w:val="clear" w:color="auto" w:fill="FFFFFF"/>
+        <w:wordWrap w:val="0"/>
+        <w:spacing w:after="0" w:line="240" w:lineRule="auto"/>
+        <w:ind w:left="900"/>
+        <w:rPr>
+          <w:rFonts w:ascii="Verdana" w:eastAsia="宋体" w:hAnsi="Verdana" w:cs="宋体"/>
+          <w:color w:val="000000"/>
+          <w:sz w:val="20"/>
+          <w:szCs w:val="20"/>
+        </w:rPr>
+      </w:pPr>
+      <w:proofErr w:type="gramStart"/>
+      <w:r>
+        <w:rPr>
+          <w:rFonts w:ascii="Courier New" w:eastAsia="宋体" w:hAnsi="Courier New" w:cs="Courier New"/>
+          <w:color w:val="000000"/>
+          <w:sz w:val="21"/>
+          <w:szCs w:val="21"/>
+        </w:rPr>
+        <w:t>(?iLmsux</w:t>
+      </w:r>
+      <w:proofErr w:type="gramEnd"/>
+      <w:r>
+        <w:rPr>
+          <w:rFonts w:ascii="Courier New" w:eastAsia="宋体" w:hAnsi="Courier New" w:cs="Courier New"/>
+          <w:color w:val="000000"/>
+          <w:sz w:val="21"/>
+          <w:szCs w:val="21"/>
+        </w:rPr>
+        <w:t xml:space="preserve">)            </w:t>
+      </w:r>
+      <w:r>
+        <w:rPr>
+          <w:rFonts w:ascii="Courier New" w:eastAsia="宋体" w:hAnsi="Courier New" w:cs="Courier New"/>
+          <w:color w:val="000000"/>
+          <w:sz w:val="21"/>
+          <w:szCs w:val="21"/>
+        </w:rPr>
+        <w:t>分组中可以设置模式，</w:t>
+      </w:r>
+      <w:r>
+        <w:rPr>
+          <w:rFonts w:ascii="Courier New" w:eastAsia="宋体" w:hAnsi="Courier New" w:cs="Courier New"/>
+          <w:color w:val="000000"/>
+          <w:sz w:val="21"/>
+          <w:szCs w:val="21"/>
+        </w:rPr>
+        <w:t>iLmsux</w:t>
+      </w:r>
+      <w:r>
+        <w:rPr>
+          <w:rFonts w:ascii="Courier New" w:eastAsia="宋体" w:hAnsi="Courier New" w:cs="Courier New"/>
+          <w:color w:val="000000"/>
+          <w:sz w:val="21"/>
+          <w:szCs w:val="21"/>
+        </w:rPr>
+        <w:t>之中的每个字符代表一个模式</w:t>
+      </w:r>
+      <w:r>
+        <w:rPr>
+          <w:rFonts w:ascii="Courier New" w:eastAsia="宋体" w:hAnsi="Courier New" w:cs="Courier New"/>
+          <w:color w:val="000000"/>
+          <w:sz w:val="21"/>
+          <w:szCs w:val="21"/>
+        </w:rPr>
+        <w:t>,</w:t>
+      </w:r>
+      <w:r>
+        <w:rPr>
+          <w:rFonts w:ascii="Courier New" w:eastAsia="宋体" w:hAnsi="Courier New" w:cs="Courier New"/>
+          <w:color w:val="000000"/>
+          <w:sz w:val="21"/>
+          <w:szCs w:val="21"/>
+        </w:rPr>
+        <w:t>用法参见</w:t>
+      </w:r>
+      <w:r>
+        <w:rPr>
+          <w:rFonts w:ascii="Courier New" w:eastAsia="宋体" w:hAnsi="Courier New" w:cs="Courier New"/>
+          <w:color w:val="000000"/>
+          <w:sz w:val="21"/>
+          <w:szCs w:val="21"/>
+        </w:rPr>
+        <w:t xml:space="preserve"> </w:t>
+      </w:r>
+      <w:r>
+        <w:rPr>
+          <w:rFonts w:ascii="Courier New" w:eastAsia="宋体" w:hAnsi="Courier New" w:cs="Courier New"/>
+          <w:color w:val="000000"/>
+          <w:sz w:val="21"/>
+          <w:szCs w:val="21"/>
+        </w:rPr>
+        <w:t>模式</w:t>
+      </w:r>
+      <w:r>
+        <w:rPr>
+          <w:rFonts w:ascii="Courier New" w:eastAsia="宋体" w:hAnsi="Courier New" w:cs="Courier New"/>
+          <w:color w:val="000000"/>
+          <w:sz w:val="21"/>
+          <w:szCs w:val="21"/>
+        </w:rPr>
+        <w:t xml:space="preserve"> I</w:t>
+      </w:r>
+    </w:p>
+    <w:p>
+      <w:pPr>
+        <w:numPr>
+          <w:ilvl w:val="1"/>
+          <w:numId w:val="33"/>
+        </w:numPr>
+        <w:shd w:val="clear" w:color="auto" w:fill="FFFFFF"/>
+        <w:wordWrap w:val="0"/>
+        <w:spacing w:after="0" w:line="240" w:lineRule="auto"/>
+        <w:ind w:left="900"/>
+        <w:rPr>
+          <w:rFonts w:ascii="Verdana" w:eastAsia="宋体" w:hAnsi="Verdana" w:cs="宋体"/>
+          <w:color w:val="000000"/>
+          <w:sz w:val="20"/>
+          <w:szCs w:val="20"/>
+        </w:rPr>
+      </w:pPr>
+      <w:r>
+        <w:rPr>
+          <w:rFonts w:ascii="Courier New" w:eastAsia="宋体" w:hAnsi="Courier New" w:cs="Courier New"/>
+          <w:color w:val="000000"/>
+          <w:sz w:val="21"/>
+          <w:szCs w:val="21"/>
+        </w:rPr>
+        <w:t xml:space="preserve">(?:...)              </w:t>
+      </w:r>
+      <w:r>
+        <w:rPr>
+          <w:rFonts w:ascii="Courier New" w:eastAsia="宋体" w:hAnsi="Courier New" w:cs="Courier New"/>
+          <w:color w:val="000000"/>
+          <w:sz w:val="21"/>
+          <w:szCs w:val="21"/>
+        </w:rPr>
+        <w:t>分组的不捕获模式，计算索引时会跳过这个分组</w:t>
+      </w:r>
+    </w:p>
+    <w:p>
+      <w:pPr>
+        <w:numPr>
+          <w:ilvl w:val="1"/>
+          <w:numId w:val="33"/>
+        </w:numPr>
+        <w:shd w:val="clear" w:color="auto" w:fill="FFFFFF"/>
+        <w:wordWrap w:val="0"/>
+        <w:spacing w:after="0" w:line="240" w:lineRule="auto"/>
+        <w:ind w:left="900"/>
+        <w:rPr>
+          <w:rFonts w:ascii="Verdana" w:eastAsia="宋体" w:hAnsi="Verdana" w:cs="宋体"/>
+          <w:color w:val="000000"/>
+          <w:sz w:val="20"/>
+          <w:szCs w:val="20"/>
+        </w:rPr>
+      </w:pPr>
+      <w:proofErr w:type="gramStart"/>
+      <w:r>
+        <w:rPr>
+          <w:rFonts w:ascii="Courier New" w:eastAsia="宋体" w:hAnsi="Courier New" w:cs="Courier New"/>
+          <w:color w:val="000000"/>
+          <w:sz w:val="21"/>
+          <w:szCs w:val="21"/>
+        </w:rPr>
+        <w:t>(?P</w:t>
+      </w:r>
+      <w:proofErr w:type="gramEnd"/>
+      <w:r>
+        <w:rPr>
+          <w:rFonts w:ascii="Courier New" w:eastAsia="宋体" w:hAnsi="Courier New" w:cs="Courier New"/>
+          <w:color w:val="000000"/>
+          <w:sz w:val="21"/>
+          <w:szCs w:val="21"/>
+        </w:rPr>
+        <w:t xml:space="preserve">&lt;name&gt;...)        </w:t>
+      </w:r>
+      <w:r>
+        <w:rPr>
+          <w:rFonts w:ascii="Courier New" w:eastAsia="宋体" w:hAnsi="Courier New" w:cs="Courier New"/>
+          <w:color w:val="000000"/>
+          <w:sz w:val="21"/>
+          <w:szCs w:val="21"/>
+        </w:rPr>
+        <w:t>分组的命名模式，取此分组中的内容时可以使用索引也可以使用</w:t>
+      </w:r>
+      <w:r>
+        <w:rPr>
+          <w:rFonts w:ascii="Courier New" w:eastAsia="宋体" w:hAnsi="Courier New" w:cs="Courier New"/>
+          <w:color w:val="000000"/>
+          <w:sz w:val="21"/>
+          <w:szCs w:val="21"/>
+        </w:rPr>
+        <w:t>name</w:t>
+      </w:r>
+    </w:p>
+    <w:p>
+      <w:pPr>
+        <w:numPr>
+          <w:ilvl w:val="1"/>
+          <w:numId w:val="33"/>
+        </w:numPr>
+        <w:shd w:val="clear" w:color="auto" w:fill="FFFFFF"/>
+        <w:wordWrap w:val="0"/>
+        <w:spacing w:after="0" w:line="240" w:lineRule="auto"/>
+        <w:ind w:left="900"/>
+        <w:rPr>
+          <w:rFonts w:ascii="Verdana" w:eastAsia="宋体" w:hAnsi="Verdana" w:cs="宋体"/>
+          <w:color w:val="000000"/>
+          <w:sz w:val="20"/>
+          <w:szCs w:val="20"/>
+        </w:rPr>
+      </w:pPr>
+      <w:proofErr w:type="gramStart"/>
+      <w:r>
+        <w:rPr>
+          <w:rFonts w:ascii="Courier New" w:eastAsia="宋体" w:hAnsi="Courier New" w:cs="Courier New"/>
+          <w:color w:val="000000"/>
+          <w:sz w:val="21"/>
+          <w:szCs w:val="21"/>
+        </w:rPr>
+        <w:t>(?P</w:t>
+      </w:r>
+      <w:proofErr w:type="gramEnd"/>
+      <w:r>
+        <w:rPr>
+          <w:rFonts w:ascii="Courier New" w:eastAsia="宋体" w:hAnsi="Courier New" w:cs="Courier New"/>
+          <w:color w:val="000000"/>
+          <w:sz w:val="21"/>
+          <w:szCs w:val="21"/>
+        </w:rPr>
+        <w:t xml:space="preserve">=name)            </w:t>
+      </w:r>
+      <w:r>
+        <w:rPr>
+          <w:rFonts w:ascii="Courier New" w:eastAsia="宋体" w:hAnsi="Courier New" w:cs="Courier New"/>
+          <w:color w:val="000000"/>
+          <w:sz w:val="21"/>
+          <w:szCs w:val="21"/>
+        </w:rPr>
+        <w:t>分组的引用模式，可在同一个正则表达式用引用前面命名过的正则</w:t>
+      </w:r>
+    </w:p>
+    <w:p>
+      <w:pPr>
+        <w:numPr>
+          <w:ilvl w:val="1"/>
+          <w:numId w:val="33"/>
+        </w:numPr>
+        <w:shd w:val="clear" w:color="auto" w:fill="FFFFFF"/>
+        <w:wordWrap w:val="0"/>
+        <w:spacing w:after="0" w:line="240" w:lineRule="auto"/>
+        <w:ind w:left="900"/>
+        <w:rPr>
+          <w:rFonts w:ascii="Verdana" w:eastAsia="宋体" w:hAnsi="Verdana" w:cs="宋体"/>
+          <w:color w:val="000000"/>
+          <w:sz w:val="20"/>
+          <w:szCs w:val="20"/>
+        </w:rPr>
+      </w:pPr>
+      <w:r>
+        <w:rPr>
+          <w:rFonts w:ascii="Courier New" w:eastAsia="宋体" w:hAnsi="Courier New" w:cs="Courier New"/>
+          <w:color w:val="000000"/>
+          <w:sz w:val="21"/>
+          <w:szCs w:val="21"/>
+        </w:rPr>
+        <w:t xml:space="preserve">(?#...)              </w:t>
+      </w:r>
+      <w:r>
+        <w:rPr>
+          <w:rFonts w:ascii="Courier New" w:eastAsia="宋体" w:hAnsi="Courier New" w:cs="Courier New"/>
+          <w:color w:val="000000"/>
+          <w:sz w:val="21"/>
+          <w:szCs w:val="21"/>
+        </w:rPr>
+        <w:t>注释，不影响正则表达式其它部分</w:t>
+      </w:r>
+      <w:r>
+        <w:rPr>
+          <w:rFonts w:ascii="Courier New" w:eastAsia="宋体" w:hAnsi="Courier New" w:cs="Courier New"/>
+          <w:color w:val="000000"/>
+          <w:sz w:val="21"/>
+          <w:szCs w:val="21"/>
+        </w:rPr>
+        <w:t>,</w:t>
+      </w:r>
+      <w:r>
+        <w:rPr>
+          <w:rFonts w:ascii="Courier New" w:eastAsia="宋体" w:hAnsi="Courier New" w:cs="Courier New"/>
+          <w:color w:val="000000"/>
+          <w:sz w:val="21"/>
+          <w:szCs w:val="21"/>
+        </w:rPr>
+        <w:t>用法参见</w:t>
+      </w:r>
+      <w:r>
+        <w:rPr>
+          <w:rFonts w:ascii="Courier New" w:eastAsia="宋体" w:hAnsi="Courier New" w:cs="Courier New"/>
+          <w:color w:val="000000"/>
+          <w:sz w:val="21"/>
+          <w:szCs w:val="21"/>
+        </w:rPr>
+        <w:t xml:space="preserve"> </w:t>
+      </w:r>
+      <w:r>
+        <w:rPr>
+          <w:rFonts w:ascii="Courier New" w:eastAsia="宋体" w:hAnsi="Courier New" w:cs="Courier New"/>
+          <w:color w:val="000000"/>
+          <w:sz w:val="21"/>
+          <w:szCs w:val="21"/>
+        </w:rPr>
+        <w:t>模式</w:t>
+      </w:r>
+      <w:r>
+        <w:rPr>
+          <w:rFonts w:ascii="Courier New" w:eastAsia="宋体" w:hAnsi="Courier New" w:cs="Courier New"/>
+          <w:color w:val="000000"/>
+          <w:sz w:val="21"/>
+          <w:szCs w:val="21"/>
+        </w:rPr>
+        <w:t xml:space="preserve"> I</w:t>
+      </w:r>
+    </w:p>
+    <w:p>
+      <w:pPr>
+        <w:numPr>
+          <w:ilvl w:val="1"/>
+          <w:numId w:val="33"/>
+        </w:numPr>
+        <w:shd w:val="clear" w:color="auto" w:fill="FFFFFF"/>
+        <w:wordWrap w:val="0"/>
+        <w:spacing w:after="0" w:line="240" w:lineRule="auto"/>
+        <w:ind w:left="900"/>
+        <w:rPr>
+          <w:rFonts w:ascii="Verdana" w:eastAsia="宋体" w:hAnsi="Verdana" w:cs="宋体"/>
+          <w:color w:val="000000"/>
+          <w:sz w:val="20"/>
+          <w:szCs w:val="20"/>
+        </w:rPr>
+      </w:pPr>
+      <w:r>
+        <w:rPr>
+          <w:rFonts w:ascii="Courier New" w:eastAsia="宋体" w:hAnsi="Courier New" w:cs="Courier New"/>
+          <w:color w:val="000000"/>
+          <w:sz w:val="21"/>
+          <w:szCs w:val="21"/>
+        </w:rPr>
+        <w:t>(?=...)              </w:t>
+      </w:r>
+      <w:r>
+        <w:rPr>
+          <w:rFonts w:ascii="Courier New" w:eastAsia="宋体" w:hAnsi="Courier New" w:cs="Courier New"/>
+          <w:color w:val="000000"/>
+          <w:sz w:val="21"/>
+          <w:szCs w:val="21"/>
+        </w:rPr>
+        <w:t>顺序肯定环视，表示所在位置右侧能够匹配括号内正则</w:t>
+      </w:r>
+    </w:p>
+    <w:p>
+      <w:pPr>
+        <w:numPr>
+          <w:ilvl w:val="1"/>
+          <w:numId w:val="33"/>
+        </w:numPr>
+        <w:shd w:val="clear" w:color="auto" w:fill="FFFFFF"/>
+        <w:wordWrap w:val="0"/>
+        <w:spacing w:after="0" w:line="240" w:lineRule="auto"/>
+        <w:ind w:left="900"/>
+        <w:rPr>
+          <w:rFonts w:ascii="Verdana" w:eastAsia="宋体" w:hAnsi="Verdana" w:cs="宋体"/>
+          <w:color w:val="000000"/>
+          <w:sz w:val="20"/>
+          <w:szCs w:val="20"/>
+        </w:rPr>
+      </w:pPr>
+      <w:r>
+        <w:rPr>
+          <w:rFonts w:ascii="Courier New" w:eastAsia="宋体" w:hAnsi="Courier New" w:cs="Courier New"/>
+          <w:color w:val="000000"/>
+          <w:sz w:val="21"/>
+          <w:szCs w:val="21"/>
+        </w:rPr>
+        <w:t>(?!...)              </w:t>
+      </w:r>
+      <w:r>
+        <w:rPr>
+          <w:rFonts w:ascii="Courier New" w:eastAsia="宋体" w:hAnsi="Courier New" w:cs="Courier New"/>
+          <w:color w:val="000000"/>
+          <w:sz w:val="21"/>
+          <w:szCs w:val="21"/>
+        </w:rPr>
+        <w:t>顺序否定环视，表示所在位置右侧不能匹配括号内正则</w:t>
+      </w:r>
+    </w:p>
+    <w:p>
+      <w:pPr>
+        <w:numPr>
+          <w:ilvl w:val="1"/>
+          <w:numId w:val="33"/>
+        </w:numPr>
+        <w:shd w:val="clear" w:color="auto" w:fill="FFFFFF"/>
+        <w:wordWrap w:val="0"/>
+        <w:spacing w:after="0" w:line="240" w:lineRule="auto"/>
+        <w:ind w:left="900"/>
+        <w:rPr>
+          <w:rFonts w:ascii="Verdana" w:eastAsia="宋体" w:hAnsi="Verdana" w:cs="宋体"/>
+          <w:color w:val="000000"/>
+          <w:sz w:val="20"/>
+          <w:szCs w:val="20"/>
+        </w:rPr>
+      </w:pPr>
+      <w:r>
+        <w:rPr>
+          <w:rFonts w:ascii="Courier New" w:eastAsia="宋体" w:hAnsi="Courier New" w:cs="Courier New"/>
+          <w:color w:val="000000"/>
+          <w:sz w:val="21"/>
+          <w:szCs w:val="21"/>
+        </w:rPr>
+        <w:t>(?&lt;=...)             </w:t>
+      </w:r>
+      <w:r>
+        <w:rPr>
+          <w:rFonts w:ascii="Courier New" w:eastAsia="宋体" w:hAnsi="Courier New" w:cs="Courier New"/>
+          <w:color w:val="000000"/>
+          <w:sz w:val="21"/>
+          <w:szCs w:val="21"/>
+        </w:rPr>
+        <w:t>逆序肯定环视，表示所在位置左侧能够匹配括号内正则</w:t>
+      </w:r>
+    </w:p>
+    <w:p>
+      <w:pPr>
+        <w:numPr>
+          <w:ilvl w:val="1"/>
+          <w:numId w:val="33"/>
+        </w:numPr>
+        <w:shd w:val="clear" w:color="auto" w:fill="FFFFFF"/>
+        <w:wordWrap w:val="0"/>
+        <w:spacing w:after="0" w:line="240" w:lineRule="auto"/>
+        <w:ind w:left="900"/>
+        <w:rPr>
+          <w:rFonts w:ascii="Verdana" w:eastAsia="宋体" w:hAnsi="Verdana" w:cs="宋体"/>
+          <w:color w:val="000000"/>
+          <w:sz w:val="20"/>
+          <w:szCs w:val="20"/>
+        </w:rPr>
+      </w:pPr>
+      <w:r>
+        <w:rPr>
+          <w:rFonts w:ascii="Courier New" w:eastAsia="宋体" w:hAnsi="Courier New" w:cs="Courier New"/>
+          <w:color w:val="000000"/>
+          <w:sz w:val="21"/>
+          <w:szCs w:val="21"/>
+        </w:rPr>
+        <w:t>(?&lt;!...)             </w:t>
+      </w:r>
+      <w:r>
+        <w:rPr>
+          <w:rFonts w:ascii="Courier New" w:eastAsia="宋体" w:hAnsi="Courier New" w:cs="Courier New"/>
+          <w:color w:val="000000"/>
+          <w:sz w:val="21"/>
+          <w:szCs w:val="21"/>
+        </w:rPr>
+        <w:t>逆序否定环视，表示所在位置左侧不能匹配括号内正则</w:t>
+      </w:r>
+    </w:p>
+    <w:p>
+      <w:pPr>
+        <w:numPr>
+          <w:ilvl w:val="1"/>
+          <w:numId w:val="33"/>
+        </w:numPr>
+        <w:shd w:val="clear" w:color="auto" w:fill="FFFFFF"/>
+        <w:wordWrap w:val="0"/>
+        <w:spacing w:after="0" w:line="240" w:lineRule="auto"/>
+        <w:ind w:left="900"/>
+        <w:rPr>
+          <w:rFonts w:ascii="Verdana" w:eastAsia="宋体" w:hAnsi="Verdana" w:cs="宋体"/>
+          <w:color w:val="000000"/>
+          <w:sz w:val="20"/>
+          <w:szCs w:val="20"/>
+        </w:rPr>
+      </w:pPr>
+      <w:proofErr w:type="gramStart"/>
+      <w:r>
+        <w:rPr>
+          <w:rFonts w:ascii="Courier New" w:eastAsia="宋体" w:hAnsi="Courier New" w:cs="Courier New"/>
+          <w:color w:val="000000"/>
+          <w:sz w:val="21"/>
+          <w:szCs w:val="21"/>
+        </w:rPr>
+        <w:t>(?(</w:t>
+      </w:r>
+      <w:proofErr w:type="gramEnd"/>
+      <w:r>
+        <w:rPr>
+          <w:rFonts w:ascii="Courier New" w:eastAsia="宋体" w:hAnsi="Courier New" w:cs="Courier New"/>
+          <w:color w:val="000000"/>
+          <w:sz w:val="21"/>
+          <w:szCs w:val="21"/>
+        </w:rPr>
+        <w:t xml:space="preserve">id/name)yes|no)   </w:t>
+      </w:r>
+      <w:r>
+        <w:rPr>
+          <w:rFonts w:ascii="Courier New" w:eastAsia="宋体" w:hAnsi="Courier New" w:cs="Courier New"/>
+          <w:color w:val="000000"/>
+          <w:sz w:val="21"/>
+          <w:szCs w:val="21"/>
+        </w:rPr>
+        <w:t>若前面指定</w:t>
+      </w:r>
+      <w:r>
+        <w:rPr>
+          <w:rFonts w:ascii="Courier New" w:eastAsia="宋体" w:hAnsi="Courier New" w:cs="Courier New"/>
+          <w:color w:val="000000"/>
+          <w:sz w:val="21"/>
+          <w:szCs w:val="21"/>
+        </w:rPr>
+        <w:t>id</w:t>
+      </w:r>
+      <w:r>
+        <w:rPr>
+          <w:rFonts w:ascii="Courier New" w:eastAsia="宋体" w:hAnsi="Courier New" w:cs="Courier New"/>
+          <w:color w:val="000000"/>
+          <w:sz w:val="21"/>
+          <w:szCs w:val="21"/>
+        </w:rPr>
+        <w:t>或</w:t>
+      </w:r>
+      <w:r>
+        <w:rPr>
+          <w:rFonts w:ascii="Courier New" w:eastAsia="宋体" w:hAnsi="Courier New" w:cs="Courier New"/>
+          <w:color w:val="000000"/>
+          <w:sz w:val="21"/>
+          <w:szCs w:val="21"/>
+        </w:rPr>
+        <w:t>name</w:t>
+      </w:r>
+      <w:r>
+        <w:rPr>
+          <w:rFonts w:ascii="Courier New" w:eastAsia="宋体" w:hAnsi="Courier New" w:cs="Courier New"/>
+          <w:color w:val="000000"/>
+          <w:sz w:val="21"/>
+          <w:szCs w:val="21"/>
+        </w:rPr>
+        <w:t>的分区匹配成功则执行</w:t>
+      </w:r>
+      <w:r>
+        <w:rPr>
+          <w:rFonts w:ascii="Courier New" w:eastAsia="宋体" w:hAnsi="Courier New" w:cs="Courier New"/>
+          <w:color w:val="000000"/>
+          <w:sz w:val="21"/>
+          <w:szCs w:val="21"/>
+        </w:rPr>
+        <w:t>yes</w:t>
+      </w:r>
+      <w:r>
+        <w:rPr>
+          <w:rFonts w:ascii="Courier New" w:eastAsia="宋体" w:hAnsi="Courier New" w:cs="Courier New"/>
+          <w:color w:val="000000"/>
+          <w:sz w:val="21"/>
+          <w:szCs w:val="21"/>
+        </w:rPr>
+        <w:t>处的正则，否则执行</w:t>
+      </w:r>
+      <w:r>
+        <w:rPr>
+          <w:rFonts w:ascii="Courier New" w:eastAsia="宋体" w:hAnsi="Courier New" w:cs="Courier New"/>
+          <w:color w:val="000000"/>
+          <w:sz w:val="21"/>
+          <w:szCs w:val="21"/>
+        </w:rPr>
+        <w:t>no</w:t>
+      </w:r>
+      <w:r>
+        <w:rPr>
+          <w:rFonts w:ascii="Courier New" w:eastAsia="宋体" w:hAnsi="Courier New" w:cs="Courier New"/>
+          <w:color w:val="000000"/>
+          <w:sz w:val="21"/>
+          <w:szCs w:val="21"/>
+        </w:rPr>
+        <w:t>处的正则</w:t>
+      </w:r>
+    </w:p>
+    <w:p>
+      <w:pPr>
+        <w:numPr>
+          <w:ilvl w:val="1"/>
+          <w:numId w:val="33"/>
+        </w:numPr>
+        <w:shd w:val="clear" w:color="auto" w:fill="FFFFFF"/>
+        <w:wordWrap w:val="0"/>
+        <w:spacing w:after="0" w:line="240" w:lineRule="auto"/>
+        <w:ind w:left="900"/>
+        <w:rPr>
+          <w:rFonts w:ascii="Verdana" w:eastAsia="宋体" w:hAnsi="Verdana" w:cs="宋体"/>
+          <w:color w:val="000000"/>
+          <w:sz w:val="20"/>
+          <w:szCs w:val="20"/>
+        </w:rPr>
+      </w:pPr>
+      <w:r>
+        <w:rPr>
+          <w:rFonts w:ascii="Courier New" w:eastAsia="宋体" w:hAnsi="Courier New" w:cs="Courier New"/>
+          <w:color w:val="000000"/>
+          <w:sz w:val="21"/>
+          <w:szCs w:val="21"/>
+        </w:rPr>
+        <w:t xml:space="preserve">\number              </w:t>
+      </w:r>
+      <w:r>
+        <w:rPr>
+          <w:rFonts w:ascii="Courier New" w:eastAsia="宋体" w:hAnsi="Courier New" w:cs="Courier New"/>
+          <w:color w:val="000000"/>
+          <w:sz w:val="21"/>
+          <w:szCs w:val="21"/>
+        </w:rPr>
+        <w:t>匹配和前面索引为</w:t>
+      </w:r>
+      <w:r>
+        <w:rPr>
+          <w:rFonts w:ascii="Courier New" w:eastAsia="宋体" w:hAnsi="Courier New" w:cs="Courier New"/>
+          <w:color w:val="000000"/>
+          <w:sz w:val="21"/>
+          <w:szCs w:val="21"/>
+        </w:rPr>
+        <w:t>number</w:t>
+      </w:r>
+      <w:r>
+        <w:rPr>
+          <w:rFonts w:ascii="Courier New" w:eastAsia="宋体" w:hAnsi="Courier New" w:cs="Courier New"/>
+          <w:color w:val="000000"/>
+          <w:sz w:val="21"/>
+          <w:szCs w:val="21"/>
+        </w:rPr>
+        <w:t>的分组捕获到的内容一样的字符串</w:t>
+      </w:r>
+    </w:p>
+    <w:p>
+      <w:pPr>
+        <w:numPr>
+          <w:ilvl w:val="1"/>
+          <w:numId w:val="33"/>
+        </w:numPr>
+        <w:shd w:val="clear" w:color="auto" w:fill="FFFFFF"/>
+        <w:wordWrap w:val="0"/>
+        <w:spacing w:after="0" w:line="240" w:lineRule="auto"/>
+        <w:ind w:left="900"/>
+        <w:rPr>
+          <w:rFonts w:ascii="Verdana" w:eastAsia="宋体" w:hAnsi="Verdana" w:cs="宋体"/>
+          <w:color w:val="000000"/>
+          <w:sz w:val="20"/>
+          <w:szCs w:val="20"/>
+        </w:rPr>
+      </w:pPr>
+      <w:r>
+        <w:rPr>
+          <w:rFonts w:ascii="Courier New" w:eastAsia="宋体" w:hAnsi="Courier New" w:cs="Courier New"/>
+          <w:color w:val="000000"/>
+          <w:sz w:val="21"/>
+          <w:szCs w:val="21"/>
+        </w:rPr>
+        <w:t xml:space="preserve">\A                   </w:t>
+      </w:r>
+      <w:r>
+        <w:rPr>
+          <w:rFonts w:ascii="Courier New" w:eastAsia="宋体" w:hAnsi="Courier New" w:cs="Courier New"/>
+          <w:color w:val="000000"/>
+          <w:sz w:val="21"/>
+          <w:szCs w:val="21"/>
+        </w:rPr>
+        <w:t>匹配字符串开始位置，忽略多行模式</w:t>
+      </w:r>
+    </w:p>
+    <w:p>
+      <w:pPr>
+        <w:numPr>
+          <w:ilvl w:val="1"/>
+          <w:numId w:val="33"/>
+        </w:numPr>
+        <w:shd w:val="clear" w:color="auto" w:fill="FFFFFF"/>
+        <w:wordWrap w:val="0"/>
+        <w:spacing w:after="0" w:line="240" w:lineRule="auto"/>
+        <w:ind w:left="900"/>
+        <w:rPr>
+          <w:rFonts w:ascii="Verdana" w:eastAsia="宋体" w:hAnsi="Verdana" w:cs="宋体"/>
+          <w:color w:val="000000"/>
+          <w:sz w:val="20"/>
+          <w:szCs w:val="20"/>
+        </w:rPr>
+      </w:pPr>
+      <w:r>
+        <w:rPr>
+          <w:rFonts w:ascii="Courier New" w:eastAsia="宋体" w:hAnsi="Courier New" w:cs="Courier New"/>
+          <w:color w:val="000000"/>
+          <w:sz w:val="21"/>
+          <w:szCs w:val="21"/>
+        </w:rPr>
+        <w:t xml:space="preserve">\Z                   </w:t>
+      </w:r>
+      <w:r>
+        <w:rPr>
+          <w:rFonts w:ascii="Courier New" w:eastAsia="宋体" w:hAnsi="Courier New" w:cs="Courier New"/>
+          <w:color w:val="000000"/>
+          <w:sz w:val="21"/>
+          <w:szCs w:val="21"/>
+        </w:rPr>
+        <w:t>匹配字符串结束位置，忽略多行模式</w:t>
+      </w:r>
+    </w:p>
+    <w:p>
+      <w:pPr>
+        <w:numPr>
+          <w:ilvl w:val="1"/>
+          <w:numId w:val="33"/>
+        </w:numPr>
+        <w:shd w:val="clear" w:color="auto" w:fill="FFFFFF"/>
+        <w:wordWrap w:val="0"/>
+        <w:spacing w:after="0" w:line="240" w:lineRule="auto"/>
+        <w:ind w:left="900"/>
+        <w:rPr>
+          <w:rFonts w:ascii="Verdana" w:eastAsia="宋体" w:hAnsi="Verdana" w:cs="宋体"/>
+          <w:color w:val="000000"/>
+          <w:sz w:val="20"/>
+          <w:szCs w:val="20"/>
+        </w:rPr>
+      </w:pPr>
+      <w:r>
+        <w:rPr>
+          <w:rFonts w:ascii="Courier New" w:eastAsia="宋体" w:hAnsi="Courier New" w:cs="Courier New"/>
+          <w:color w:val="000000"/>
+          <w:sz w:val="21"/>
+          <w:szCs w:val="21"/>
+        </w:rPr>
+        <w:t xml:space="preserve">\b                   </w:t>
+      </w:r>
+      <w:r>
+        <w:rPr>
+          <w:rFonts w:ascii="Courier New" w:eastAsia="宋体" w:hAnsi="Courier New" w:cs="Courier New"/>
+          <w:color w:val="000000"/>
+          <w:sz w:val="21"/>
+          <w:szCs w:val="21"/>
+        </w:rPr>
+        <w:t>匹配位于单词开始或结束位置的空字符串</w:t>
+      </w:r>
+    </w:p>
+    <w:p>
+      <w:pPr>
+        <w:numPr>
+          <w:ilvl w:val="1"/>
+          <w:numId w:val="33"/>
+        </w:numPr>
+        <w:shd w:val="clear" w:color="auto" w:fill="FFFFFF"/>
+        <w:wordWrap w:val="0"/>
+        <w:spacing w:after="0" w:line="240" w:lineRule="auto"/>
+        <w:ind w:left="900"/>
+        <w:rPr>
+          <w:rFonts w:ascii="Verdana" w:eastAsia="宋体" w:hAnsi="Verdana" w:cs="宋体"/>
+          <w:color w:val="000000"/>
+          <w:sz w:val="20"/>
+          <w:szCs w:val="20"/>
+        </w:rPr>
+      </w:pPr>
+      <w:r>
+        <w:rPr>
+          <w:rFonts w:ascii="Courier New" w:eastAsia="宋体" w:hAnsi="Courier New" w:cs="Courier New"/>
+          <w:color w:val="000000"/>
+          <w:sz w:val="21"/>
+          <w:szCs w:val="21"/>
+        </w:rPr>
+        <w:t xml:space="preserve">\B                   </w:t>
+      </w:r>
+      <w:r>
+        <w:rPr>
+          <w:rFonts w:ascii="Courier New" w:eastAsia="宋体" w:hAnsi="Courier New" w:cs="Courier New"/>
+          <w:color w:val="000000"/>
+          <w:sz w:val="21"/>
+          <w:szCs w:val="21"/>
+        </w:rPr>
+        <w:t>匹配不位于单词开始或结束位置的空字符串</w:t>
+      </w:r>
+    </w:p>
+    <w:p>
+      <w:pPr>
+        <w:numPr>
+          <w:ilvl w:val="1"/>
+          <w:numId w:val="33"/>
+        </w:numPr>
+        <w:shd w:val="clear" w:color="auto" w:fill="FFFFFF"/>
+        <w:wordWrap w:val="0"/>
+        <w:spacing w:after="0" w:line="240" w:lineRule="auto"/>
+        <w:ind w:left="900"/>
+        <w:rPr>
+          <w:rFonts w:ascii="Verdana" w:eastAsia="宋体" w:hAnsi="Verdana" w:cs="宋体"/>
+          <w:color w:val="000000"/>
+          <w:sz w:val="20"/>
+          <w:szCs w:val="20"/>
+        </w:rPr>
+      </w:pPr>
+      <w:r>
+        <w:rPr>
+          <w:rFonts w:ascii="Courier New" w:eastAsia="宋体" w:hAnsi="Courier New" w:cs="Courier New"/>
+          <w:color w:val="000000"/>
+          <w:sz w:val="21"/>
+          <w:szCs w:val="21"/>
+        </w:rPr>
+        <w:t xml:space="preserve">\d                   </w:t>
+      </w:r>
+      <w:r>
+        <w:rPr>
+          <w:rFonts w:ascii="Courier New" w:eastAsia="宋体" w:hAnsi="Courier New" w:cs="Courier New"/>
+          <w:color w:val="000000"/>
+          <w:sz w:val="21"/>
+          <w:szCs w:val="21"/>
+        </w:rPr>
+        <w:t>匹配一个数字，</w:t>
+      </w:r>
+      <w:r>
+        <w:rPr>
+          <w:rFonts w:ascii="Courier New" w:eastAsia="宋体" w:hAnsi="Courier New" w:cs="Courier New"/>
+          <w:color w:val="000000"/>
+          <w:sz w:val="21"/>
+          <w:szCs w:val="21"/>
+        </w:rPr>
+        <w:t xml:space="preserve"> </w:t>
+      </w:r>
+      <w:r>
+        <w:rPr>
+          <w:rFonts w:ascii="Courier New" w:eastAsia="宋体" w:hAnsi="Courier New" w:cs="Courier New"/>
+          <w:color w:val="000000"/>
+          <w:sz w:val="21"/>
+          <w:szCs w:val="21"/>
+        </w:rPr>
+        <w:t>相当于</w:t>
+      </w:r>
+      <w:r>
+        <w:rPr>
+          <w:rFonts w:ascii="Courier New" w:eastAsia="宋体" w:hAnsi="Courier New" w:cs="Courier New"/>
+          <w:color w:val="000000"/>
+          <w:sz w:val="21"/>
+          <w:szCs w:val="21"/>
+        </w:rPr>
+        <w:t xml:space="preserve"> [0-9]</w:t>
+      </w:r>
+    </w:p>
+    <w:p>
+      <w:pPr>
+        <w:numPr>
+          <w:ilvl w:val="1"/>
+          <w:numId w:val="33"/>
+        </w:numPr>
+        <w:shd w:val="clear" w:color="auto" w:fill="FFFFFF"/>
+        <w:wordWrap w:val="0"/>
+        <w:spacing w:after="0" w:line="240" w:lineRule="auto"/>
+        <w:ind w:left="900"/>
+        <w:rPr>
+          <w:rFonts w:ascii="Verdana" w:eastAsia="宋体" w:hAnsi="Verdana" w:cs="宋体"/>
+          <w:color w:val="000000"/>
+          <w:sz w:val="20"/>
+          <w:szCs w:val="20"/>
+        </w:rPr>
+      </w:pPr>
+      <w:r>
+        <w:rPr>
+          <w:rFonts w:ascii="Courier New" w:eastAsia="宋体" w:hAnsi="Courier New" w:cs="Courier New"/>
+          <w:color w:val="000000"/>
+          <w:sz w:val="21"/>
+          <w:szCs w:val="21"/>
+        </w:rPr>
+        <w:t xml:space="preserve">\D                   </w:t>
+      </w:r>
+      <w:r>
+        <w:rPr>
+          <w:rFonts w:ascii="Courier New" w:eastAsia="宋体" w:hAnsi="Courier New" w:cs="Courier New"/>
+          <w:color w:val="000000"/>
+          <w:sz w:val="21"/>
+          <w:szCs w:val="21"/>
+        </w:rPr>
+        <w:t>匹配非数字</w:t>
+      </w:r>
+      <w:r>
+        <w:rPr>
+          <w:rFonts w:ascii="Courier New" w:eastAsia="宋体" w:hAnsi="Courier New" w:cs="Courier New"/>
+          <w:color w:val="000000"/>
+          <w:sz w:val="21"/>
+          <w:szCs w:val="21"/>
+        </w:rPr>
+        <w:t>,</w:t>
+      </w:r>
+      <w:r>
+        <w:rPr>
+          <w:rFonts w:ascii="Courier New" w:eastAsia="宋体" w:hAnsi="Courier New" w:cs="Courier New"/>
+          <w:color w:val="000000"/>
+          <w:sz w:val="21"/>
+          <w:szCs w:val="21"/>
+        </w:rPr>
+        <w:t>相当于</w:t>
+      </w:r>
+      <w:r>
+        <w:rPr>
+          <w:rFonts w:ascii="Courier New" w:eastAsia="宋体" w:hAnsi="Courier New" w:cs="Courier New"/>
+          <w:color w:val="000000"/>
+          <w:sz w:val="21"/>
+          <w:szCs w:val="21"/>
+        </w:rPr>
+        <w:t xml:space="preserve"> [^0-9]</w:t>
+      </w:r>
+    </w:p>
+    <w:p>
+      <w:pPr>
+        <w:numPr>
+          <w:ilvl w:val="1"/>
+          <w:numId w:val="33"/>
+        </w:numPr>
+        <w:shd w:val="clear" w:color="auto" w:fill="FFFFFF"/>
+        <w:wordWrap w:val="0"/>
+        <w:spacing w:after="0" w:line="240" w:lineRule="auto"/>
+        <w:ind w:left="900"/>
+        <w:rPr>
+          <w:rFonts w:ascii="Verdana" w:eastAsia="宋体" w:hAnsi="Verdana" w:cs="宋体"/>
+          <w:color w:val="000000"/>
+          <w:sz w:val="20"/>
+          <w:szCs w:val="20"/>
+        </w:rPr>
+      </w:pPr>
+      <w:r>
+        <w:rPr>
+          <w:rFonts w:ascii="Courier New" w:eastAsia="宋体" w:hAnsi="Courier New" w:cs="Courier New"/>
+          <w:color w:val="000000"/>
+          <w:sz w:val="21"/>
+          <w:szCs w:val="21"/>
+        </w:rPr>
+        <w:t xml:space="preserve">\s                   </w:t>
+      </w:r>
+      <w:r>
+        <w:rPr>
+          <w:rFonts w:ascii="Courier New" w:eastAsia="宋体" w:hAnsi="Courier New" w:cs="Courier New"/>
+          <w:color w:val="000000"/>
+          <w:sz w:val="21"/>
+          <w:szCs w:val="21"/>
+        </w:rPr>
+        <w:t>匹配任意空白字符，</w:t>
+      </w:r>
+      <w:r>
+        <w:rPr>
+          <w:rFonts w:ascii="Courier New" w:eastAsia="宋体" w:hAnsi="Courier New" w:cs="Courier New"/>
+          <w:color w:val="000000"/>
+          <w:sz w:val="21"/>
+          <w:szCs w:val="21"/>
+        </w:rPr>
+        <w:t xml:space="preserve"> </w:t>
+      </w:r>
+      <w:r>
+        <w:rPr>
+          <w:rFonts w:ascii="Courier New" w:eastAsia="宋体" w:hAnsi="Courier New" w:cs="Courier New"/>
+          <w:color w:val="000000"/>
+          <w:sz w:val="21"/>
+          <w:szCs w:val="21"/>
+        </w:rPr>
+        <w:t>相当于</w:t>
+      </w:r>
+      <w:r>
+        <w:rPr>
+          <w:rFonts w:ascii="Courier New" w:eastAsia="宋体" w:hAnsi="Courier New" w:cs="Courier New"/>
+          <w:color w:val="000000"/>
+          <w:sz w:val="21"/>
+          <w:szCs w:val="21"/>
+        </w:rPr>
+        <w:t xml:space="preserve"> [ \t\n\r\f\v]</w:t>
+      </w:r>
+    </w:p>
+    <w:p>
+      <w:pPr>
+        <w:numPr>
+          <w:ilvl w:val="1"/>
+          <w:numId w:val="33"/>
+        </w:numPr>
+        <w:shd w:val="clear" w:color="auto" w:fill="FFFFFF"/>
+        <w:wordWrap w:val="0"/>
+        <w:spacing w:after="0" w:line="240" w:lineRule="auto"/>
+        <w:ind w:left="900"/>
+        <w:rPr>
+          <w:rFonts w:ascii="Verdana" w:eastAsia="宋体" w:hAnsi="Verdana" w:cs="宋体"/>
+          <w:color w:val="000000"/>
+          <w:sz w:val="20"/>
+          <w:szCs w:val="20"/>
+        </w:rPr>
+      </w:pPr>
+      <w:r>
+        <w:rPr>
+          <w:rFonts w:ascii="Courier New" w:eastAsia="宋体" w:hAnsi="Courier New" w:cs="Courier New"/>
+          <w:color w:val="000000"/>
+          <w:sz w:val="21"/>
+          <w:szCs w:val="21"/>
+        </w:rPr>
+        <w:t xml:space="preserve">\S                   </w:t>
+      </w:r>
+      <w:r>
+        <w:rPr>
+          <w:rFonts w:ascii="Courier New" w:eastAsia="宋体" w:hAnsi="Courier New" w:cs="Courier New"/>
+          <w:color w:val="000000"/>
+          <w:sz w:val="21"/>
+          <w:szCs w:val="21"/>
+        </w:rPr>
+        <w:t>匹配非空白字符，相当于</w:t>
+      </w:r>
+      <w:r>
+        <w:rPr>
+          <w:rFonts w:ascii="Courier New" w:eastAsia="宋体" w:hAnsi="Courier New" w:cs="Courier New"/>
+          <w:color w:val="000000"/>
+          <w:sz w:val="21"/>
+          <w:szCs w:val="21"/>
+        </w:rPr>
+        <w:t xml:space="preserve"> [^ \t\n\r\f\v]</w:t>
+      </w:r>
+    </w:p>
+    <w:p>
+      <w:pPr>
+        <w:numPr>
+          <w:ilvl w:val="1"/>
+          <w:numId w:val="33"/>
+        </w:numPr>
+        <w:shd w:val="clear" w:color="auto" w:fill="FFFFFF"/>
+        <w:wordWrap w:val="0"/>
+        <w:spacing w:after="0" w:line="240" w:lineRule="auto"/>
+        <w:ind w:left="900"/>
+        <w:rPr>
+          <w:rFonts w:ascii="Verdana" w:eastAsia="宋体" w:hAnsi="Verdana" w:cs="宋体"/>
+          <w:color w:val="000000"/>
+          <w:sz w:val="20"/>
+          <w:szCs w:val="20"/>
+        </w:rPr>
+      </w:pPr>
+      <w:r>
+        <w:rPr>
+          <w:rFonts w:ascii="Courier New" w:eastAsia="宋体" w:hAnsi="Courier New" w:cs="Courier New"/>
+          <w:color w:val="000000"/>
+          <w:sz w:val="21"/>
+          <w:szCs w:val="21"/>
+        </w:rPr>
+        <w:t xml:space="preserve">\w                   </w:t>
+      </w:r>
+      <w:r>
+        <w:rPr>
+          <w:rFonts w:ascii="Courier New" w:eastAsia="宋体" w:hAnsi="Courier New" w:cs="Courier New"/>
+          <w:color w:val="000000"/>
+          <w:sz w:val="21"/>
+          <w:szCs w:val="21"/>
+        </w:rPr>
+        <w:t>匹配数字、字母、下划线中任意一个字符，</w:t>
+      </w:r>
+      <w:r>
+        <w:rPr>
+          <w:rFonts w:ascii="Courier New" w:eastAsia="宋体" w:hAnsi="Courier New" w:cs="Courier New"/>
+          <w:color w:val="000000"/>
+          <w:sz w:val="21"/>
+          <w:szCs w:val="21"/>
+        </w:rPr>
+        <w:t xml:space="preserve"> </w:t>
+      </w:r>
+      <w:r>
+        <w:rPr>
+          <w:rFonts w:ascii="Courier New" w:eastAsia="宋体" w:hAnsi="Courier New" w:cs="Courier New"/>
+          <w:color w:val="000000"/>
+          <w:sz w:val="21"/>
+          <w:szCs w:val="21"/>
+        </w:rPr>
+        <w:t>相当于</w:t>
+      </w:r>
+      <w:r>
+        <w:rPr>
+          <w:rFonts w:ascii="Courier New" w:eastAsia="宋体" w:hAnsi="Courier New" w:cs="Courier New"/>
+          <w:color w:val="000000"/>
+          <w:sz w:val="21"/>
+          <w:szCs w:val="21"/>
+        </w:rPr>
+        <w:t xml:space="preserve"> [a-zA-Z0-9_]</w:t>
+      </w:r>
+    </w:p>
+    <w:p>
+      <w:pPr>
+        <w:numPr>
+          <w:ilvl w:val="1"/>
+          <w:numId w:val="33"/>
+        </w:numPr>
+        <w:shd w:val="clear" w:color="auto" w:fill="FFFFFF"/>
+        <w:wordWrap w:val="0"/>
+        <w:spacing w:after="0" w:line="240" w:lineRule="auto"/>
+        <w:ind w:left="900"/>
+        <w:rPr>
+          <w:rFonts w:ascii="Verdana" w:eastAsia="宋体" w:hAnsi="Verdana" w:cs="宋体"/>
+          <w:color w:val="000000"/>
+          <w:sz w:val="20"/>
+          <w:szCs w:val="20"/>
+        </w:rPr>
+      </w:pPr>
+      <w:r>
+        <w:rPr>
+          <w:rFonts w:ascii="Courier New" w:eastAsia="宋体" w:hAnsi="Courier New" w:cs="Courier New"/>
+          <w:color w:val="000000"/>
+          <w:sz w:val="21"/>
+          <w:szCs w:val="21"/>
+        </w:rPr>
+        <w:t xml:space="preserve">\W                   </w:t>
+      </w:r>
+      <w:r>
+        <w:rPr>
+          <w:rFonts w:ascii="Courier New" w:eastAsia="宋体" w:hAnsi="Courier New" w:cs="Courier New"/>
+          <w:color w:val="000000"/>
+          <w:sz w:val="21"/>
+          <w:szCs w:val="21"/>
+        </w:rPr>
+        <w:t>匹配非数字、字母、下划线中的任意字符，相当于</w:t>
+      </w:r>
+      <w:r>
+        <w:rPr>
+          <w:rFonts w:ascii="Courier New" w:eastAsia="宋体" w:hAnsi="Courier New" w:cs="Courier New"/>
+          <w:color w:val="000000"/>
+          <w:sz w:val="21"/>
+          <w:szCs w:val="21"/>
+        </w:rPr>
+        <w:t xml:space="preserve"> [^a-zA-Z0-9_]</w:t>
+      </w:r>
+    </w:p>
+    <w:p/>
+    <w:p>
+      <w:pPr>
         <w:pStyle w:val="Heading3"/>
-        <w:rPr>
-          <w:rFonts w:hint="eastAsia"/>
-        </w:rPr>
       </w:pPr>
       <w:r>
         <w:rPr>
@@ -46007,13 +47861,7 @@
         <w:t>pattern, flags=0) </w:t>
       </w:r>
     </w:p>
-    <w:p>
-      <w:pPr>
-        <w:rPr>
-          <w:rFonts w:hint="eastAsia"/>
-        </w:rPr>
-      </w:pPr>
-    </w:p>
+    <w:p/>
     <w:p>
       <w:pPr>
         <w:shd w:val="clear" w:color="auto" w:fill="FFFFFF"/>
@@ -46437,7 +48285,7 @@
         <w:wordWrap w:val="0"/>
         <w:spacing w:after="0" w:line="240" w:lineRule="auto"/>
         <w:rPr>
-          <w:rFonts w:ascii="Verdana" w:hAnsi="Verdana" w:hint="eastAsia"/>
+          <w:rFonts w:ascii="Verdana" w:hAnsi="Verdana"/>
           <w:color w:val="000000"/>
           <w:sz w:val="20"/>
           <w:szCs w:val="20"/>
@@ -46457,13 +48305,7 @@
         <w:t>pattern, string, flags=0)   </w:t>
       </w:r>
     </w:p>
-    <w:p>
-      <w:pPr>
-        <w:rPr>
-          <w:rFonts w:hint="eastAsia"/>
-        </w:rPr>
-      </w:pPr>
-    </w:p>
+    <w:p/>
     <w:p>
       <w:pPr>
         <w:pStyle w:val="NormalWeb"/>
@@ -47094,7 +48936,7 @@
         <w:shd w:val="clear" w:color="auto" w:fill="FFFFFF"/>
         <w:spacing w:after="0" w:line="240" w:lineRule="auto"/>
         <w:rPr>
-          <w:rFonts w:ascii="Verdana" w:eastAsia="宋体" w:hAnsi="Verdana" w:cs="宋体" w:hint="eastAsia"/>
+          <w:rFonts w:ascii="Verdana" w:eastAsia="宋体" w:hAnsi="Verdana" w:cs="宋体"/>
           <w:color w:val="000000"/>
           <w:sz w:val="20"/>
           <w:szCs w:val="20"/>
@@ -47107,7 +48949,7 @@
         <w:wordWrap w:val="0"/>
         <w:spacing w:after="0" w:line="240" w:lineRule="auto"/>
         <w:rPr>
-          <w:rFonts w:ascii="Verdana" w:eastAsia="宋体" w:hAnsi="Verdana" w:cs="宋体" w:hint="eastAsia"/>
+          <w:rFonts w:ascii="Verdana" w:eastAsia="宋体" w:hAnsi="Verdana" w:cs="宋体"/>
           <w:color w:val="000000"/>
           <w:sz w:val="20"/>
           <w:szCs w:val="20"/>
@@ -47127,13 +48969,7 @@
         <w:t>pattern, string, flags=0)   </w:t>
       </w:r>
     </w:p>
-    <w:p>
-      <w:pPr>
-        <w:rPr>
-          <w:rFonts w:hint="eastAsia"/>
-        </w:rPr>
-      </w:pPr>
-    </w:p>
+    <w:p/>
     <w:p>
       <w:pPr>
         <w:shd w:val="clear" w:color="auto" w:fill="FFFFFF"/>
@@ -47872,7 +49708,7 @@
         <w:wordWrap w:val="0"/>
         <w:spacing w:after="0" w:line="240" w:lineRule="auto"/>
         <w:rPr>
-          <w:rFonts w:ascii="Verdana" w:eastAsia="宋体" w:hAnsi="Verdana" w:cs="宋体" w:hint="eastAsia"/>
+          <w:rFonts w:ascii="Verdana" w:eastAsia="宋体" w:hAnsi="Verdana" w:cs="宋体"/>
           <w:color w:val="000000"/>
           <w:sz w:val="20"/>
           <w:szCs w:val="20"/>
@@ -47892,13 +49728,7 @@
         <w:t>pattern, string, flags=0)   </w:t>
       </w:r>
     </w:p>
-    <w:p>
-      <w:pPr>
-        <w:rPr>
-          <w:rFonts w:hint="eastAsia"/>
-        </w:rPr>
-      </w:pPr>
-    </w:p>
+    <w:p/>
     <w:p>
       <w:pPr>
         <w:shd w:val="clear" w:color="auto" w:fill="FFFFFF"/>
@@ -48730,7 +50560,7 @@
         <w:shd w:val="clear" w:color="auto" w:fill="FFFFFF"/>
         <w:spacing w:after="0" w:line="240" w:lineRule="auto"/>
         <w:rPr>
-          <w:rFonts w:ascii="Verdana" w:eastAsia="宋体" w:hAnsi="Verdana" w:cs="宋体" w:hint="eastAsia"/>
+          <w:rFonts w:ascii="Verdana" w:eastAsia="宋体" w:hAnsi="Verdana" w:cs="宋体"/>
           <w:color w:val="000000"/>
           <w:sz w:val="20"/>
           <w:szCs w:val="20"/>
@@ -48743,7 +50573,7 @@
         <w:wordWrap w:val="0"/>
         <w:spacing w:after="0" w:line="240" w:lineRule="auto"/>
         <w:rPr>
-          <w:rFonts w:ascii="Verdana" w:eastAsia="宋体" w:hAnsi="Verdana" w:cs="宋体" w:hint="eastAsia"/>
+          <w:rFonts w:ascii="Verdana" w:eastAsia="宋体" w:hAnsi="Verdana" w:cs="宋体"/>
           <w:color w:val="000000"/>
           <w:sz w:val="20"/>
           <w:szCs w:val="20"/>
@@ -48789,13 +50619,7 @@
         <w:t>pattern, string, flags=0)   </w:t>
       </w:r>
     </w:p>
-    <w:p>
-      <w:pPr>
-        <w:rPr>
-          <w:rFonts w:hint="eastAsia"/>
-        </w:rPr>
-      </w:pPr>
-    </w:p>
+    <w:p/>
     <w:p>
       <w:pPr>
         <w:shd w:val="clear" w:color="auto" w:fill="FFFFFF"/>
@@ -50281,9 +52105,370 @@
           <w:szCs w:val="27"/>
           <w:shd w:val="clear" w:color="auto" w:fill="FFFFFF"/>
         </w:rPr>
-        <w:t>返回</w:t>
-      </w:r>
-      <w:r>
+        <w:t>返回[8, 16, 25, 37]</w:t>
+      </w:r>
+    </w:p>
+    <w:p>
+      <w:pPr>
+        <w:rPr>
+          <w:rFonts w:ascii="微软雅黑" w:eastAsia="微软雅黑" w:hAnsi="微软雅黑"/>
+          <w:color w:val="454545"/>
+          <w:sz w:val="27"/>
+          <w:szCs w:val="27"/>
+          <w:shd w:val="clear" w:color="auto" w:fill="FFFFFF"/>
+        </w:rPr>
+      </w:pPr>
+    </w:p>
+    <w:p>
+      <w:pPr>
+        <w:pStyle w:val="Heading3"/>
+        <w:rPr>
+          <w:shd w:val="clear" w:color="auto" w:fill="FFFFFF"/>
+        </w:rPr>
+      </w:pPr>
+      <w:r>
+        <w:rPr>
+          <w:rFonts w:hint="eastAsia"/>
+          <w:shd w:val="clear" w:color="auto" w:fill="FFFFFF"/>
+        </w:rPr>
+        <w:t>截取想获取的内容</w:t>
+      </w:r>
+    </w:p>
+    <w:p/>
+    <w:p>
+      <w:r>
+        <w:t>F</w:t>
+      </w:r>
+      <w:r>
+        <w:rPr>
+          <w:rFonts w:hint="eastAsia"/>
+        </w:rPr>
+        <w:t>indall</w:t>
+      </w:r>
+      <w:r>
+        <w:rPr>
+          <w:rFonts w:hint="eastAsia"/>
+        </w:rPr>
+        <w:t>返回一个查找到的</w:t>
+      </w:r>
+      <w:r>
+        <w:rPr>
+          <w:rFonts w:hint="eastAsia"/>
+        </w:rPr>
+        <w:t>list</w:t>
+      </w:r>
+      <w:r>
+        <w:rPr>
+          <w:rFonts w:hint="eastAsia"/>
+        </w:rPr>
+        <w:t>，然后使用</w:t>
+      </w:r>
+      <w:r>
+        <w:rPr>
+          <w:rFonts w:hint="eastAsia"/>
+        </w:rPr>
+        <w:t>split</w:t>
+      </w:r>
+      <w:r>
+        <w:rPr>
+          <w:rFonts w:hint="eastAsia"/>
+        </w:rPr>
+        <w:t>方法来分离想要获取的内容</w:t>
+      </w:r>
+    </w:p>
+    <w:p>
+      <w:pPr>
+        <w:widowControl w:val="0"/>
+        <w:autoSpaceDE w:val="0"/>
+        <w:autoSpaceDN w:val="0"/>
+        <w:adjustRightInd w:val="0"/>
+        <w:spacing w:after="0" w:line="240" w:lineRule="auto"/>
+        <w:rPr>
+          <w:rFonts w:ascii="Courier New" w:hAnsi="Courier New" w:cs="Courier New"/>
+          <w:color w:val="000000"/>
+          <w:sz w:val="20"/>
+          <w:szCs w:val="20"/>
+        </w:rPr>
+      </w:pPr>
+      <w:r>
+        <w:rPr>
+          <w:rFonts w:ascii="Courier New" w:hAnsi="Courier New" w:cs="Courier New"/>
+          <w:color w:val="000000"/>
+          <w:sz w:val="20"/>
+          <w:szCs w:val="20"/>
+        </w:rPr>
+        <w:t xml:space="preserve">        </w:t>
+      </w:r>
+    </w:p>
+    <w:p>
+      <w:pPr>
+        <w:widowControl w:val="0"/>
+        <w:autoSpaceDE w:val="0"/>
+        <w:autoSpaceDN w:val="0"/>
+        <w:adjustRightInd w:val="0"/>
+        <w:spacing w:after="0" w:line="240" w:lineRule="auto"/>
+        <w:rPr>
+          <w:rFonts w:ascii="Courier New" w:hAnsi="Courier New" w:cs="Courier New"/>
+          <w:color w:val="000000"/>
+          <w:sz w:val="20"/>
+          <w:szCs w:val="20"/>
+        </w:rPr>
+      </w:pPr>
+    </w:p>
+    <w:p>
+      <w:pPr>
+        <w:widowControl w:val="0"/>
+        <w:autoSpaceDE w:val="0"/>
+        <w:autoSpaceDN w:val="0"/>
+        <w:adjustRightInd w:val="0"/>
+        <w:spacing w:after="0" w:line="240" w:lineRule="auto"/>
+        <w:rPr>
+          <w:rFonts w:ascii="Courier New" w:hAnsi="Courier New" w:cs="Courier New"/>
+          <w:sz w:val="20"/>
+          <w:szCs w:val="20"/>
+        </w:rPr>
+      </w:pPr>
+      <w:r>
+        <w:rPr>
+          <w:rFonts w:ascii="Courier New" w:hAnsi="Courier New" w:cs="Courier New"/>
+          <w:color w:val="000000"/>
+          <w:sz w:val="20"/>
+          <w:szCs w:val="20"/>
+        </w:rPr>
+        <w:t xml:space="preserve"> p = </w:t>
+      </w:r>
+      <w:proofErr w:type="gramStart"/>
+      <w:r>
+        <w:rPr>
+          <w:rFonts w:ascii="Courier New" w:hAnsi="Courier New" w:cs="Courier New"/>
+          <w:color w:val="000000"/>
+          <w:sz w:val="20"/>
+          <w:szCs w:val="20"/>
+        </w:rPr>
+        <w:t>re.compile</w:t>
+      </w:r>
+      <w:proofErr w:type="gramEnd"/>
+      <w:r>
+        <w:rPr>
+          <w:rFonts w:ascii="Courier New" w:hAnsi="Courier New" w:cs="Courier New"/>
+          <w:color w:val="000000"/>
+          <w:sz w:val="20"/>
+          <w:szCs w:val="20"/>
+        </w:rPr>
+        <w:t>(</w:t>
+      </w:r>
+      <w:r>
+        <w:rPr>
+          <w:rFonts w:ascii="Courier New" w:hAnsi="Courier New" w:cs="Courier New"/>
+          <w:i/>
+          <w:iCs/>
+          <w:color w:val="00AA00"/>
+          <w:sz w:val="20"/>
+          <w:szCs w:val="20"/>
+        </w:rPr>
+        <w:t>'.*Response status =.*'</w:t>
+      </w:r>
+      <w:r>
+        <w:rPr>
+          <w:rFonts w:ascii="Courier New" w:hAnsi="Courier New" w:cs="Courier New"/>
+          <w:color w:val="000000"/>
+          <w:sz w:val="20"/>
+          <w:szCs w:val="20"/>
+        </w:rPr>
+        <w:t>, re.I|re.M)</w:t>
+      </w:r>
+    </w:p>
+    <w:p>
+      <w:pPr>
+        <w:widowControl w:val="0"/>
+        <w:autoSpaceDE w:val="0"/>
+        <w:autoSpaceDN w:val="0"/>
+        <w:adjustRightInd w:val="0"/>
+        <w:spacing w:after="0" w:line="240" w:lineRule="auto"/>
+        <w:rPr>
+          <w:rFonts w:ascii="Courier New" w:hAnsi="Courier New" w:cs="Courier New"/>
+          <w:sz w:val="20"/>
+          <w:szCs w:val="20"/>
+        </w:rPr>
+      </w:pPr>
+      <w:r>
+        <w:rPr>
+          <w:rFonts w:ascii="Courier New" w:hAnsi="Courier New" w:cs="Courier New"/>
+          <w:color w:val="000000"/>
+          <w:sz w:val="20"/>
+          <w:szCs w:val="20"/>
+        </w:rPr>
+        <w:t xml:space="preserve"> list = </w:t>
+      </w:r>
+      <w:proofErr w:type="gramStart"/>
+      <w:r>
+        <w:rPr>
+          <w:rFonts w:ascii="Courier New" w:hAnsi="Courier New" w:cs="Courier New"/>
+          <w:color w:val="000000"/>
+          <w:sz w:val="20"/>
+          <w:szCs w:val="20"/>
+        </w:rPr>
+        <w:t>p.findall</w:t>
+      </w:r>
+      <w:proofErr w:type="gramEnd"/>
+      <w:r>
+        <w:rPr>
+          <w:rFonts w:ascii="Courier New" w:hAnsi="Courier New" w:cs="Courier New"/>
+          <w:color w:val="000000"/>
+          <w:sz w:val="20"/>
+          <w:szCs w:val="20"/>
+        </w:rPr>
+        <w:t>(result)</w:t>
+      </w:r>
+    </w:p>
+    <w:p>
+      <w:pPr>
+        <w:widowControl w:val="0"/>
+        <w:autoSpaceDE w:val="0"/>
+        <w:autoSpaceDN w:val="0"/>
+        <w:adjustRightInd w:val="0"/>
+        <w:spacing w:after="0" w:line="240" w:lineRule="auto"/>
+        <w:rPr>
+          <w:rFonts w:ascii="Courier New" w:hAnsi="Courier New" w:cs="Courier New"/>
+          <w:sz w:val="20"/>
+          <w:szCs w:val="20"/>
+        </w:rPr>
+      </w:pPr>
+      <w:r>
+        <w:rPr>
+          <w:rFonts w:ascii="Courier New" w:hAnsi="Courier New" w:cs="Courier New"/>
+          <w:color w:val="000000"/>
+          <w:sz w:val="20"/>
+          <w:szCs w:val="20"/>
+        </w:rPr>
+        <w:t xml:space="preserve"> </w:t>
+      </w:r>
+      <w:r>
+        <w:rPr>
+          <w:rFonts w:ascii="Courier New" w:hAnsi="Courier New" w:cs="Courier New"/>
+          <w:color w:val="0000FF"/>
+          <w:sz w:val="20"/>
+          <w:szCs w:val="20"/>
+        </w:rPr>
+        <w:t>print</w:t>
+      </w:r>
+      <w:r>
+        <w:rPr>
+          <w:rFonts w:ascii="Courier New" w:hAnsi="Courier New" w:cs="Courier New"/>
+          <w:color w:val="000000"/>
+          <w:sz w:val="20"/>
+          <w:szCs w:val="20"/>
+        </w:rPr>
+        <w:t xml:space="preserve"> </w:t>
+      </w:r>
+      <w:proofErr w:type="gramStart"/>
+      <w:r>
+        <w:rPr>
+          <w:rFonts w:ascii="Courier New" w:hAnsi="Courier New" w:cs="Courier New"/>
+          <w:color w:val="000000"/>
+          <w:sz w:val="20"/>
+          <w:szCs w:val="20"/>
+        </w:rPr>
+        <w:t>list[</w:t>
+      </w:r>
+      <w:proofErr w:type="gramEnd"/>
+      <w:r>
+        <w:rPr>
+          <w:rFonts w:ascii="Courier New" w:hAnsi="Courier New" w:cs="Courier New"/>
+          <w:color w:val="800000"/>
+          <w:sz w:val="20"/>
+          <w:szCs w:val="20"/>
+        </w:rPr>
+        <w:t>0</w:t>
+      </w:r>
+      <w:r>
+        <w:rPr>
+          <w:rFonts w:ascii="Courier New" w:hAnsi="Courier New" w:cs="Courier New"/>
+          <w:color w:val="000000"/>
+          <w:sz w:val="20"/>
+          <w:szCs w:val="20"/>
+        </w:rPr>
+        <w:t>].split(</w:t>
+      </w:r>
+      <w:r>
+        <w:rPr>
+          <w:rFonts w:ascii="Courier New" w:hAnsi="Courier New" w:cs="Courier New"/>
+          <w:i/>
+          <w:iCs/>
+          <w:color w:val="00AA00"/>
+          <w:sz w:val="20"/>
+          <w:szCs w:val="20"/>
+        </w:rPr>
+        <w:t>' '</w:t>
+      </w:r>
+      <w:r>
+        <w:rPr>
+          <w:rFonts w:ascii="Courier New" w:hAnsi="Courier New" w:cs="Courier New"/>
+          <w:color w:val="000000"/>
+          <w:sz w:val="20"/>
+          <w:szCs w:val="20"/>
+        </w:rPr>
+        <w:t>)[</w:t>
+      </w:r>
+      <w:r>
+        <w:rPr>
+          <w:rFonts w:ascii="Courier New" w:hAnsi="Courier New" w:cs="Courier New"/>
+          <w:color w:val="800000"/>
+          <w:sz w:val="20"/>
+          <w:szCs w:val="20"/>
+        </w:rPr>
+        <w:t>3</w:t>
+      </w:r>
+      <w:r>
+        <w:rPr>
+          <w:rFonts w:ascii="Courier New" w:hAnsi="Courier New" w:cs="Courier New"/>
+          <w:color w:val="000000"/>
+          <w:sz w:val="20"/>
+          <w:szCs w:val="20"/>
+        </w:rPr>
+        <w:t>]</w:t>
+      </w:r>
+    </w:p>
+    <w:p>
+      <w:pPr>
+        <w:rPr>
+          <w:rFonts w:ascii="Courier New" w:hAnsi="Courier New" w:cs="Courier New"/>
+          <w:color w:val="000000"/>
+          <w:sz w:val="20"/>
+          <w:szCs w:val="20"/>
+        </w:rPr>
+      </w:pPr>
+      <w:r>
+        <w:rPr>
+          <w:rFonts w:ascii="Courier New" w:hAnsi="Courier New" w:cs="Courier New"/>
+          <w:color w:val="000000"/>
+          <w:sz w:val="20"/>
+          <w:szCs w:val="20"/>
+        </w:rPr>
+        <w:t xml:space="preserve"> </w:t>
+      </w:r>
+      <w:r>
+        <w:rPr>
+          <w:rFonts w:ascii="Courier New" w:hAnsi="Courier New" w:cs="Courier New"/>
+          <w:color w:val="0000FF"/>
+          <w:sz w:val="20"/>
+          <w:szCs w:val="20"/>
+        </w:rPr>
+        <w:t>print</w:t>
+      </w:r>
+      <w:r>
+        <w:rPr>
+          <w:rFonts w:ascii="Courier New" w:hAnsi="Courier New" w:cs="Courier New"/>
+          <w:color w:val="000000"/>
+          <w:sz w:val="20"/>
+          <w:szCs w:val="20"/>
+        </w:rPr>
+        <w:t xml:space="preserve"> list</w:t>
+      </w:r>
+    </w:p>
+    <w:p>
+      <w:pPr>
+        <w:pStyle w:val="Heading4"/>
         <w:rPr>
           <w:rFonts w:ascii="微软雅黑" w:eastAsia="微软雅黑" w:hAnsi="微软雅黑" w:hint="eastAsia"/>
           <w:color w:val="454545"/>
@@ -50291,7 +52476,117 @@
           <w:szCs w:val="27"/>
           <w:shd w:val="clear" w:color="auto" w:fill="FFFFFF"/>
         </w:rPr>
-        <w:t>[8, 16, 25, 37]</w:t>
+      </w:pPr>
+      <w:bookmarkStart w:id="40" w:name="_GoBack"/>
+      <w:r>
+        <w:rPr>
+          <w:rFonts w:hint="eastAsia"/>
+        </w:rPr>
+        <w:t>常用方法：</w:t>
+      </w:r>
+    </w:p>
+    <w:bookmarkEnd w:id="40"/>
+    <w:p>
+      <w:pPr>
+        <w:widowControl w:val="0"/>
+        <w:autoSpaceDE w:val="0"/>
+        <w:autoSpaceDN w:val="0"/>
+        <w:adjustRightInd w:val="0"/>
+        <w:spacing w:after="0" w:line="240" w:lineRule="auto"/>
+        <w:rPr>
+          <w:rFonts w:ascii="Courier New" w:hAnsi="Courier New" w:cs="Courier New"/>
+          <w:color w:val="000000"/>
+          <w:sz w:val="20"/>
+          <w:szCs w:val="20"/>
+        </w:rPr>
+      </w:pPr>
+      <w:proofErr w:type="gramStart"/>
+      <w:r>
+        <w:rPr>
+          <w:rFonts w:ascii="Courier New" w:hAnsi="Courier New" w:cs="Courier New"/>
+          <w:color w:val="000000"/>
+          <w:sz w:val="20"/>
+          <w:szCs w:val="20"/>
+        </w:rPr>
+        <w:t>string  =</w:t>
+      </w:r>
+      <w:proofErr w:type="gramEnd"/>
+      <w:r>
+        <w:rPr>
+          <w:rFonts w:ascii="Courier New" w:hAnsi="Courier New" w:cs="Courier New"/>
+          <w:color w:val="000000"/>
+          <w:sz w:val="20"/>
+          <w:szCs w:val="20"/>
+        </w:rPr>
+        <w:t xml:space="preserve"> "fdaaf123sfdafda345fdsaf567daf"</w:t>
+      </w:r>
+    </w:p>
+    <w:p>
+      <w:pPr>
+        <w:widowControl w:val="0"/>
+        <w:autoSpaceDE w:val="0"/>
+        <w:autoSpaceDN w:val="0"/>
+        <w:adjustRightInd w:val="0"/>
+        <w:spacing w:after="0" w:line="240" w:lineRule="auto"/>
+        <w:rPr>
+          <w:rFonts w:ascii="Courier New" w:hAnsi="Courier New" w:cs="Courier New"/>
+          <w:color w:val="000000"/>
+          <w:sz w:val="20"/>
+          <w:szCs w:val="20"/>
+        </w:rPr>
+      </w:pPr>
+      <w:r>
+        <w:rPr>
+          <w:rFonts w:ascii="Courier New" w:hAnsi="Courier New" w:cs="Courier New"/>
+          <w:color w:val="000000"/>
+          <w:sz w:val="20"/>
+          <w:szCs w:val="20"/>
+        </w:rPr>
+        <w:t xml:space="preserve">got = </w:t>
+      </w:r>
+      <w:proofErr w:type="gramStart"/>
+      <w:r>
+        <w:rPr>
+          <w:rFonts w:ascii="Courier New" w:hAnsi="Courier New" w:cs="Courier New"/>
+          <w:color w:val="000000"/>
+          <w:sz w:val="20"/>
+          <w:szCs w:val="20"/>
+        </w:rPr>
+        <w:t>re.findall</w:t>
+      </w:r>
+      <w:proofErr w:type="gramEnd"/>
+      <w:r>
+        <w:rPr>
+          <w:rFonts w:ascii="Courier New" w:hAnsi="Courier New" w:cs="Courier New"/>
+          <w:color w:val="000000"/>
+          <w:sz w:val="20"/>
+          <w:szCs w:val="20"/>
+        </w:rPr>
+        <w:t>('.*?aaf(.*?)sf.*fda(.*?)fd.*f(.*?)d',string)</w:t>
+      </w:r>
+    </w:p>
+    <w:p>
+      <w:pPr>
+        <w:widowControl w:val="0"/>
+        <w:autoSpaceDE w:val="0"/>
+        <w:autoSpaceDN w:val="0"/>
+        <w:adjustRightInd w:val="0"/>
+        <w:spacing w:after="0" w:line="240" w:lineRule="auto"/>
+        <w:rPr>
+          <w:rFonts w:ascii="Courier New" w:hAnsi="Courier New" w:cs="Courier New"/>
+          <w:color w:val="000000"/>
+          <w:sz w:val="20"/>
+          <w:szCs w:val="20"/>
+        </w:rPr>
+      </w:pPr>
+      <w:r>
+        <w:rPr>
+          <w:rFonts w:ascii="Courier New" w:hAnsi="Courier New" w:cs="Courier New"/>
+          <w:color w:val="000000"/>
+          <w:sz w:val="20"/>
+          <w:szCs w:val="20"/>
+        </w:rPr>
+        <w:t>print got</w:t>
       </w:r>
     </w:p>
     <w:p>
@@ -50306,6 +52601,69 @@
       </w:pPr>
     </w:p>
     <w:p>
+      <w:r>
+        <w:rPr>
+          <w:rFonts w:hint="eastAsia"/>
+        </w:rPr>
+        <w:t>正则匹配中</w:t>
+      </w:r>
+      <w:r>
+        <w:rPr>
+          <w:rFonts w:hint="eastAsia"/>
+        </w:rPr>
+        <w:t>.*</w:t>
+      </w:r>
+      <w:r>
+        <w:rPr>
+          <w:rFonts w:hint="eastAsia"/>
+        </w:rPr>
+        <w:t>表示贪婪模式查找，只要有字符存在就一直查找</w:t>
+      </w:r>
+    </w:p>
+    <w:p>
+      <w:proofErr w:type="gramStart"/>
+      <w:r>
+        <w:rPr>
+          <w:rFonts w:hint="eastAsia"/>
+        </w:rPr>
+        <w:t>.*</w:t>
+      </w:r>
+      <w:proofErr w:type="gramEnd"/>
+      <w:r>
+        <w:rPr>
+          <w:rFonts w:hint="eastAsia"/>
+        </w:rPr>
+        <w:t>?</w:t>
+      </w:r>
+      <w:r>
+        <w:rPr>
+          <w:rFonts w:hint="eastAsia"/>
+        </w:rPr>
+        <w:t>表示懒惰模式查找，即查找到最近的匹配就停止查找</w:t>
+      </w:r>
+    </w:p>
+    <w:p>
+      <w:r>
+        <w:rPr>
+          <w:rFonts w:hint="eastAsia"/>
+        </w:rPr>
+        <w:t>()</w:t>
+      </w:r>
+      <w:r>
+        <w:rPr>
+          <w:rFonts w:hint="eastAsia"/>
+        </w:rPr>
+        <w:t>表示分组，即查找到的元素存放到元组中</w:t>
+      </w:r>
+    </w:p>
+    <w:p>
+      <w:pPr>
+        <w:rPr>
+          <w:rFonts w:hint="eastAsia"/>
+        </w:rPr>
+      </w:pPr>
+    </w:p>
+    <w:p>
       <w:pPr>
         <w:pStyle w:val="Heading3"/>
         <w:rPr>
@@ -50317,371 +52675,7 @@
           <w:rFonts w:hint="eastAsia"/>
           <w:shd w:val="clear" w:color="auto" w:fill="FFFFFF"/>
         </w:rPr>
-        <w:t>截取想获取的内容</w:t>
-      </w:r>
-    </w:p>
-    <w:p>
-      <w:pPr>
-        <w:rPr>
-          <w:rFonts w:hint="eastAsia"/>
-        </w:rPr>
-      </w:pPr>
-    </w:p>
-    <w:p>
-      <w:r>
-        <w:t>F</w:t>
-      </w:r>
-      <w:r>
-        <w:rPr>
-          <w:rFonts w:hint="eastAsia"/>
-        </w:rPr>
-        <w:t>indall</w:t>
-      </w:r>
-      <w:r>
-        <w:rPr>
-          <w:rFonts w:hint="eastAsia"/>
-        </w:rPr>
-        <w:t>返回一个查找到的</w:t>
-      </w:r>
-      <w:r>
-        <w:rPr>
-          <w:rFonts w:hint="eastAsia"/>
-        </w:rPr>
-        <w:t>list</w:t>
-      </w:r>
-      <w:r>
-        <w:rPr>
-          <w:rFonts w:hint="eastAsia"/>
-        </w:rPr>
-        <w:t>，然后使用</w:t>
-      </w:r>
-      <w:r>
-        <w:rPr>
-          <w:rFonts w:hint="eastAsia"/>
-        </w:rPr>
-        <w:t>split</w:t>
-      </w:r>
-      <w:r>
-        <w:rPr>
-          <w:rFonts w:hint="eastAsia"/>
-        </w:rPr>
-        <w:t>方法来分离想要获取的内容</w:t>
-      </w:r>
-    </w:p>
-    <w:p>
-      <w:pPr>
-        <w:widowControl w:val="0"/>
-        <w:autoSpaceDE w:val="0"/>
-        <w:autoSpaceDN w:val="0"/>
-        <w:adjustRightInd w:val="0"/>
-        <w:spacing w:after="0" w:line="240" w:lineRule="auto"/>
-        <w:rPr>
-          <w:rFonts w:ascii="Courier New" w:hAnsi="Courier New" w:cs="Courier New"/>
-          <w:color w:val="000000"/>
-          <w:sz w:val="20"/>
-          <w:szCs w:val="20"/>
-        </w:rPr>
-      </w:pPr>
-      <w:r>
-        <w:rPr>
-          <w:rFonts w:ascii="Courier New" w:hAnsi="Courier New" w:cs="Courier New"/>
-          <w:color w:val="000000"/>
-          <w:sz w:val="20"/>
-          <w:szCs w:val="20"/>
-        </w:rPr>
-        <w:t xml:space="preserve">        </w:t>
-      </w:r>
-    </w:p>
-    <w:p>
-      <w:pPr>
-        <w:widowControl w:val="0"/>
-        <w:autoSpaceDE w:val="0"/>
-        <w:autoSpaceDN w:val="0"/>
-        <w:adjustRightInd w:val="0"/>
-        <w:spacing w:after="0" w:line="240" w:lineRule="auto"/>
-        <w:rPr>
-          <w:rFonts w:ascii="Courier New" w:hAnsi="Courier New" w:cs="Courier New"/>
-          <w:color w:val="000000"/>
-          <w:sz w:val="20"/>
-          <w:szCs w:val="20"/>
-        </w:rPr>
-      </w:pPr>
-    </w:p>
-    <w:p>
-      <w:pPr>
-        <w:widowControl w:val="0"/>
-        <w:autoSpaceDE w:val="0"/>
-        <w:autoSpaceDN w:val="0"/>
-        <w:adjustRightInd w:val="0"/>
-        <w:spacing w:after="0" w:line="240" w:lineRule="auto"/>
-        <w:rPr>
-          <w:rFonts w:ascii="Courier New" w:hAnsi="Courier New" w:cs="Courier New"/>
-          <w:sz w:val="20"/>
-          <w:szCs w:val="20"/>
-        </w:rPr>
-      </w:pPr>
-      <w:r>
-        <w:rPr>
-          <w:rFonts w:ascii="Courier New" w:hAnsi="Courier New" w:cs="Courier New"/>
-          <w:color w:val="000000"/>
-          <w:sz w:val="20"/>
-          <w:szCs w:val="20"/>
-        </w:rPr>
-        <w:t xml:space="preserve"> p = </w:t>
-      </w:r>
-      <w:proofErr w:type="gramStart"/>
-      <w:r>
-        <w:rPr>
-          <w:rFonts w:ascii="Courier New" w:hAnsi="Courier New" w:cs="Courier New"/>
-          <w:color w:val="000000"/>
-          <w:sz w:val="20"/>
-          <w:szCs w:val="20"/>
-        </w:rPr>
-        <w:t>re.compile</w:t>
-      </w:r>
-      <w:proofErr w:type="gramEnd"/>
-      <w:r>
-        <w:rPr>
-          <w:rFonts w:ascii="Courier New" w:hAnsi="Courier New" w:cs="Courier New"/>
-          <w:color w:val="000000"/>
-          <w:sz w:val="20"/>
-          <w:szCs w:val="20"/>
-        </w:rPr>
-        <w:t>(</w:t>
-      </w:r>
-      <w:r>
-        <w:rPr>
-          <w:rFonts w:ascii="Courier New" w:hAnsi="Courier New" w:cs="Courier New"/>
-          <w:i/>
-          <w:iCs/>
-          <w:color w:val="00AA00"/>
-          <w:sz w:val="20"/>
-          <w:szCs w:val="20"/>
-        </w:rPr>
-        <w:t>'.*Response status =.*'</w:t>
-      </w:r>
-      <w:r>
-        <w:rPr>
-          <w:rFonts w:ascii="Courier New" w:hAnsi="Courier New" w:cs="Courier New"/>
-          <w:color w:val="000000"/>
-          <w:sz w:val="20"/>
-          <w:szCs w:val="20"/>
-        </w:rPr>
-        <w:t>, re.I|re.M)</w:t>
-      </w:r>
-    </w:p>
-    <w:p>
-      <w:pPr>
-        <w:widowControl w:val="0"/>
-        <w:autoSpaceDE w:val="0"/>
-        <w:autoSpaceDN w:val="0"/>
-        <w:adjustRightInd w:val="0"/>
-        <w:spacing w:after="0" w:line="240" w:lineRule="auto"/>
-        <w:rPr>
-          <w:rFonts w:ascii="Courier New" w:hAnsi="Courier New" w:cs="Courier New"/>
-          <w:sz w:val="20"/>
-          <w:szCs w:val="20"/>
-        </w:rPr>
-      </w:pPr>
-      <w:r>
-        <w:rPr>
-          <w:rFonts w:ascii="Courier New" w:hAnsi="Courier New" w:cs="Courier New"/>
-          <w:color w:val="000000"/>
-          <w:sz w:val="20"/>
-          <w:szCs w:val="20"/>
-        </w:rPr>
-        <w:t xml:space="preserve"> list = </w:t>
-      </w:r>
-      <w:proofErr w:type="gramStart"/>
-      <w:r>
-        <w:rPr>
-          <w:rFonts w:ascii="Courier New" w:hAnsi="Courier New" w:cs="Courier New"/>
-          <w:color w:val="000000"/>
-          <w:sz w:val="20"/>
-          <w:szCs w:val="20"/>
-        </w:rPr>
-        <w:t>p.findall</w:t>
-      </w:r>
-      <w:proofErr w:type="gramEnd"/>
-      <w:r>
-        <w:rPr>
-          <w:rFonts w:ascii="Courier New" w:hAnsi="Courier New" w:cs="Courier New"/>
-          <w:color w:val="000000"/>
-          <w:sz w:val="20"/>
-          <w:szCs w:val="20"/>
-        </w:rPr>
-        <w:t>(result)</w:t>
-      </w:r>
-    </w:p>
-    <w:p>
-      <w:pPr>
-        <w:widowControl w:val="0"/>
-        <w:autoSpaceDE w:val="0"/>
-        <w:autoSpaceDN w:val="0"/>
-        <w:adjustRightInd w:val="0"/>
-        <w:spacing w:after="0" w:line="240" w:lineRule="auto"/>
-        <w:rPr>
-          <w:rFonts w:ascii="Courier New" w:hAnsi="Courier New" w:cs="Courier New"/>
-          <w:sz w:val="20"/>
-          <w:szCs w:val="20"/>
-        </w:rPr>
-      </w:pPr>
-      <w:r>
-        <w:rPr>
-          <w:rFonts w:ascii="Courier New" w:hAnsi="Courier New" w:cs="Courier New"/>
-          <w:color w:val="000000"/>
-          <w:sz w:val="20"/>
-          <w:szCs w:val="20"/>
-        </w:rPr>
-        <w:t xml:space="preserve"> </w:t>
-      </w:r>
-      <w:r>
-        <w:rPr>
-          <w:rFonts w:ascii="Courier New" w:hAnsi="Courier New" w:cs="Courier New"/>
-          <w:color w:val="0000FF"/>
-          <w:sz w:val="20"/>
-          <w:szCs w:val="20"/>
-        </w:rPr>
-        <w:t>print</w:t>
-      </w:r>
-      <w:r>
-        <w:rPr>
-          <w:rFonts w:ascii="Courier New" w:hAnsi="Courier New" w:cs="Courier New"/>
-          <w:color w:val="000000"/>
-          <w:sz w:val="20"/>
-          <w:szCs w:val="20"/>
-        </w:rPr>
-        <w:t xml:space="preserve"> </w:t>
-      </w:r>
-      <w:proofErr w:type="gramStart"/>
-      <w:r>
-        <w:rPr>
-          <w:rFonts w:ascii="Courier New" w:hAnsi="Courier New" w:cs="Courier New"/>
-          <w:color w:val="000000"/>
-          <w:sz w:val="20"/>
-          <w:szCs w:val="20"/>
-        </w:rPr>
-        <w:t>list[</w:t>
-      </w:r>
-      <w:proofErr w:type="gramEnd"/>
-      <w:r>
-        <w:rPr>
-          <w:rFonts w:ascii="Courier New" w:hAnsi="Courier New" w:cs="Courier New"/>
-          <w:color w:val="800000"/>
-          <w:sz w:val="20"/>
-          <w:szCs w:val="20"/>
-        </w:rPr>
-        <w:t>0</w:t>
-      </w:r>
-      <w:r>
-        <w:rPr>
-          <w:rFonts w:ascii="Courier New" w:hAnsi="Courier New" w:cs="Courier New"/>
-          <w:color w:val="000000"/>
-          <w:sz w:val="20"/>
-          <w:szCs w:val="20"/>
-        </w:rPr>
-        <w:t>].split(</w:t>
-      </w:r>
-      <w:r>
-        <w:rPr>
-          <w:rFonts w:ascii="Courier New" w:hAnsi="Courier New" w:cs="Courier New"/>
-          <w:i/>
-          <w:iCs/>
-          <w:color w:val="00AA00"/>
-          <w:sz w:val="20"/>
-          <w:szCs w:val="20"/>
-        </w:rPr>
-        <w:t>' '</w:t>
-      </w:r>
-      <w:r>
-        <w:rPr>
-          <w:rFonts w:ascii="Courier New" w:hAnsi="Courier New" w:cs="Courier New"/>
-          <w:color w:val="000000"/>
-          <w:sz w:val="20"/>
-          <w:szCs w:val="20"/>
-        </w:rPr>
-        <w:t>)[</w:t>
-      </w:r>
-      <w:r>
-        <w:rPr>
-          <w:rFonts w:ascii="Courier New" w:hAnsi="Courier New" w:cs="Courier New"/>
-          <w:color w:val="800000"/>
-          <w:sz w:val="20"/>
-          <w:szCs w:val="20"/>
-        </w:rPr>
-        <w:t>3</w:t>
-      </w:r>
-      <w:r>
-        <w:rPr>
-          <w:rFonts w:ascii="Courier New" w:hAnsi="Courier New" w:cs="Courier New"/>
-          <w:color w:val="000000"/>
-          <w:sz w:val="20"/>
-          <w:szCs w:val="20"/>
-        </w:rPr>
-        <w:t>]</w:t>
-      </w:r>
-    </w:p>
-    <w:p>
-      <w:pPr>
-        <w:rPr>
-          <w:rFonts w:ascii="微软雅黑" w:eastAsia="微软雅黑" w:hAnsi="微软雅黑" w:hint="eastAsia"/>
-          <w:color w:val="454545"/>
-          <w:sz w:val="27"/>
-          <w:szCs w:val="27"/>
-          <w:shd w:val="clear" w:color="auto" w:fill="FFFFFF"/>
-        </w:rPr>
-      </w:pPr>
-      <w:r>
-        <w:rPr>
-          <w:rFonts w:ascii="Courier New" w:hAnsi="Courier New" w:cs="Courier New"/>
-          <w:color w:val="000000"/>
-          <w:sz w:val="20"/>
-          <w:szCs w:val="20"/>
-        </w:rPr>
-        <w:t xml:space="preserve"> </w:t>
-      </w:r>
-      <w:r>
-        <w:rPr>
-          <w:rFonts w:ascii="Courier New" w:hAnsi="Courier New" w:cs="Courier New"/>
-          <w:color w:val="0000FF"/>
-          <w:sz w:val="20"/>
-          <w:szCs w:val="20"/>
-        </w:rPr>
-        <w:t>print</w:t>
-      </w:r>
-      <w:r>
-        <w:rPr>
-          <w:rFonts w:ascii="Courier New" w:hAnsi="Courier New" w:cs="Courier New"/>
-          <w:color w:val="000000"/>
-          <w:sz w:val="20"/>
-          <w:szCs w:val="20"/>
-        </w:rPr>
-        <w:t xml:space="preserve"> list</w:t>
-      </w:r>
-    </w:p>
-    <w:p>
-      <w:pPr>
-        <w:rPr>
-          <w:rFonts w:ascii="微软雅黑" w:eastAsia="微软雅黑" w:hAnsi="微软雅黑"/>
-          <w:color w:val="454545"/>
-          <w:sz w:val="27"/>
-          <w:szCs w:val="27"/>
-          <w:shd w:val="clear" w:color="auto" w:fill="FFFFFF"/>
-        </w:rPr>
-      </w:pPr>
-    </w:p>
-    <w:p>
-      <w:pPr>
-        <w:pStyle w:val="Heading3"/>
-        <w:rPr>
-          <w:shd w:val="clear" w:color="auto" w:fill="FFFFFF"/>
-        </w:rPr>
-      </w:pPr>
-      <w:r>
-        <w:rPr>
-          <w:rFonts w:hint="eastAsia"/>
-          <w:shd w:val="clear" w:color="auto" w:fill="FFFFFF"/>
-        </w:rPr>
+        <w:lastRenderedPageBreak/>
         <w:t>查找最后出现的字符</w:t>
       </w:r>
     </w:p>
@@ -51053,130 +53047,753 @@
           <w:sz w:val="20"/>
           <w:szCs w:val="20"/>
         </w:rPr>
+        <w:t>a = result[</w:t>
+      </w:r>
+      <w:proofErr w:type="gramStart"/>
+      <w:r>
+        <w:rPr>
+          <w:rFonts w:ascii="Courier New" w:hAnsi="Courier New" w:cs="Courier New"/>
+          <w:color w:val="000000"/>
+          <w:sz w:val="20"/>
+          <w:szCs w:val="20"/>
+        </w:rPr>
+        <w:t>result.find</w:t>
+      </w:r>
+      <w:proofErr w:type="gramEnd"/>
+      <w:r>
+        <w:rPr>
+          <w:rFonts w:ascii="Courier New" w:hAnsi="Courier New" w:cs="Courier New"/>
+          <w:color w:val="000000"/>
+          <w:sz w:val="20"/>
+          <w:szCs w:val="20"/>
+        </w:rPr>
+        <w:t>('{') : result.rfind('}')]</w:t>
+      </w:r>
+    </w:p>
+    <w:p>
+      <w:pPr>
+        <w:rPr>
+          <w:rFonts w:ascii="Courier New" w:hAnsi="Courier New" w:cs="Courier New"/>
+          <w:color w:val="000000"/>
+          <w:sz w:val="20"/>
+          <w:szCs w:val="20"/>
+        </w:rPr>
+      </w:pPr>
+      <w:r>
+        <w:rPr>
+          <w:rFonts w:ascii="Courier New" w:hAnsi="Courier New" w:cs="Courier New" w:hint="eastAsia"/>
+          <w:color w:val="000000"/>
+          <w:sz w:val="20"/>
+          <w:szCs w:val="20"/>
+        </w:rPr>
+        <w:t>rfind</w:t>
+      </w:r>
+      <w:r>
+        <w:rPr>
+          <w:rFonts w:ascii="Courier New" w:hAnsi="Courier New" w:cs="Courier New" w:hint="eastAsia"/>
+          <w:color w:val="000000"/>
+          <w:sz w:val="20"/>
+          <w:szCs w:val="20"/>
+        </w:rPr>
+        <w:t>代表查找最后出现的</w:t>
+      </w:r>
+      <w:r>
+        <w:rPr>
+          <w:rFonts w:ascii="Courier New" w:hAnsi="Courier New" w:cs="Courier New"/>
+          <w:color w:val="000000"/>
+          <w:sz w:val="20"/>
+          <w:szCs w:val="20"/>
+        </w:rPr>
+        <w:t>’}’</w:t>
+      </w:r>
+    </w:p>
+    <w:p>
+      <w:r>
+        <w:t xml:space="preserve"> </w:t>
+      </w:r>
+      <w:r>
+        <w:rPr>
+          <w:rFonts w:hint="eastAsia"/>
+        </w:rPr>
+        <w:t>这段代码的意思是</w:t>
+      </w:r>
+      <w:r>
+        <w:rPr>
+          <w:rFonts w:hint="eastAsia"/>
+        </w:rPr>
+        <w:t>result</w:t>
+      </w:r>
+      <w:r>
+        <w:rPr>
+          <w:rFonts w:hint="eastAsia"/>
+        </w:rPr>
+        <w:t>中截取最先出现的</w:t>
+      </w:r>
+      <w:r>
+        <w:t xml:space="preserve">’{’ </w:t>
+      </w:r>
+      <w:r>
+        <w:rPr>
+          <w:rFonts w:hint="eastAsia"/>
+        </w:rPr>
+        <w:t>到最后出现的</w:t>
+      </w:r>
+      <w:r>
+        <w:t>’}’</w:t>
+      </w:r>
+    </w:p>
+    <w:p>
+      <w:pPr>
+        <w:rPr>
+          <w:rFonts w:ascii="Courier New" w:hAnsi="Courier New" w:cs="Courier New"/>
+          <w:color w:val="000000"/>
+          <w:sz w:val="20"/>
+          <w:szCs w:val="20"/>
+        </w:rPr>
+      </w:pPr>
+    </w:p>
+    <w:p>
+      <w:pPr>
+        <w:pStyle w:val="Heading2"/>
+      </w:pPr>
+      <w:r>
+        <w:rPr>
+          <w:rFonts w:hint="eastAsia"/>
+        </w:rPr>
+        <w:t>爬虫</w:t>
+      </w:r>
+    </w:p>
+    <w:p/>
+    <w:p>
+      <w:pPr>
+        <w:pStyle w:val="Heading3"/>
+      </w:pPr>
+      <w:r>
+        <w:t>R</w:t>
+      </w:r>
+      <w:r>
+        <w:rPr>
+          <w:rFonts w:hint="eastAsia"/>
+        </w:rPr>
+        <w:t>equest</w:t>
+      </w:r>
+    </w:p>
+    <w:p>
+      <w:pPr>
+        <w:rPr>
+          <w:rFonts w:hint="eastAsia"/>
+        </w:rPr>
+      </w:pPr>
+    </w:p>
+    <w:p>
+      <w:pPr>
+        <w:rPr>
+          <w:rFonts w:hint="eastAsia"/>
+        </w:rPr>
+      </w:pPr>
+      <w:r>
+        <w:t>start_url = "http://news.163.com/rank/"</w:t>
+      </w:r>
+    </w:p>
+    <w:p>
+      <w:pPr>
+        <w:rPr>
+          <w:rFonts w:hint="eastAsia"/>
+        </w:rPr>
+      </w:pPr>
+      <w:r>
+        <w:t>s</w:t>
+      </w:r>
+      <w:r>
+        <w:rPr>
+          <w:rFonts w:hint="eastAsia"/>
+        </w:rPr>
+        <w:t xml:space="preserve"> </w:t>
+      </w:r>
+      <w:r>
+        <w:t>= requests.get(start_url)</w:t>
+      </w:r>
+    </w:p>
+    <w:p>
+      <w:r>
+        <w:rPr>
+          <w:rFonts w:hint="eastAsia"/>
+        </w:rPr>
+        <w:t xml:space="preserve">s. </w:t>
+      </w:r>
+      <w:r>
+        <w:t>text</w:t>
+      </w:r>
+      <w:r>
+        <w:rPr>
+          <w:rFonts w:hint="eastAsia"/>
+        </w:rPr>
+        <w:t xml:space="preserve"> </w:t>
+      </w:r>
+      <w:r>
+        <w:rPr>
+          <w:rFonts w:hint="eastAsia"/>
+        </w:rPr>
+        <w:t>返回</w:t>
+      </w:r>
+      <w:r>
+        <w:rPr>
+          <w:rFonts w:hint="eastAsia"/>
+        </w:rPr>
+        <w:t>GBK</w:t>
+      </w:r>
+      <w:r>
+        <w:rPr>
+          <w:rFonts w:hint="eastAsia"/>
+        </w:rPr>
+        <w:t>编码的网页源码。。</w:t>
+      </w:r>
+    </w:p>
+    <w:p>
+      <w:r>
+        <w:rPr>
+          <w:rFonts w:hint="eastAsia"/>
+        </w:rPr>
+        <w:t>s.</w:t>
+      </w:r>
+      <w:r>
+        <w:t xml:space="preserve">content </w:t>
+      </w:r>
+      <w:r>
+        <w:rPr>
+          <w:rFonts w:hint="eastAsia"/>
+        </w:rPr>
+        <w:t>返回</w:t>
+      </w:r>
+      <w:r>
+        <w:rPr>
+          <w:rFonts w:hint="eastAsia"/>
+        </w:rPr>
+        <w:t>str</w:t>
+      </w:r>
+      <w:r>
+        <w:rPr>
+          <w:rFonts w:hint="eastAsia"/>
+        </w:rPr>
+        <w:t>格式的网页源码</w:t>
+      </w:r>
+    </w:p>
+    <w:p>
+      <w:r>
+        <w:rPr>
+          <w:rFonts w:hint="eastAsia"/>
+        </w:rPr>
+        <w:t>s</w:t>
+      </w:r>
+      <w:r>
+        <w:t>.</w:t>
+      </w:r>
+      <w:r>
+        <w:rPr>
+          <w:rFonts w:hint="eastAsia"/>
+        </w:rPr>
+        <w:t>encoding</w:t>
+      </w:r>
+      <w:r>
+        <w:rPr>
+          <w:rFonts w:hint="eastAsia"/>
+        </w:rPr>
+        <w:t>返回编码方式</w:t>
+      </w:r>
+    </w:p>
+    <w:p>
+      <w:proofErr w:type="gramStart"/>
+      <w:r>
+        <w:rPr>
+          <w:rFonts w:hint="eastAsia"/>
+        </w:rPr>
+        <w:t>s.encoding</w:t>
+      </w:r>
+      <w:proofErr w:type="gramEnd"/>
+      <w:r>
+        <w:t xml:space="preserve"> = “gbk2312”</w:t>
+      </w:r>
+    </w:p>
+    <w:p/>
+    <w:p>
+      <w:r>
+        <w:rPr>
+          <w:rFonts w:hint="eastAsia"/>
+        </w:rPr>
+        <w:t>这里关于编码方式有个知识点。。</w:t>
+      </w:r>
+    </w:p>
+    <w:p>
+      <w:r>
+        <w:t>sys.getdefaultencoding()</w:t>
+      </w:r>
+      <w:r>
+        <w:t xml:space="preserve"> </w:t>
+      </w:r>
+      <w:r>
+        <w:rPr>
+          <w:rFonts w:hint="eastAsia"/>
+        </w:rPr>
+        <w:t>可以查看当前系统使用的编码方式，进行</w:t>
+      </w:r>
+      <w:r>
+        <w:rPr>
+          <w:rFonts w:hint="eastAsia"/>
+        </w:rPr>
+        <w:t>write_file</w:t>
+      </w:r>
+      <w:r>
+        <w:rPr>
+          <w:rFonts w:hint="eastAsia"/>
+        </w:rPr>
+        <w:t>操作的时候，会以这种编码方式将数据写入到文件中。。所以如果出现</w:t>
+      </w:r>
+    </w:p>
+    <w:p>
+      <w:r>
+        <w:t xml:space="preserve">'ascii' codec can't encode characters in position 0-1: ordinal not in </w:t>
+      </w:r>
+      <w:proofErr w:type="gramStart"/>
+      <w:r>
+        <w:t>range(</w:t>
+      </w:r>
+      <w:proofErr w:type="gramEnd"/>
+      <w:r>
+        <w:t>128)</w:t>
+      </w:r>
+    </w:p>
+    <w:p>
+      <w:r>
+        <w:rPr>
+          <w:rFonts w:hint="eastAsia"/>
+        </w:rPr>
         <w:lastRenderedPageBreak/>
-        <w:t>a = result[</w:t>
-      </w:r>
+        <w:t>这种错误的话，就说明写入文件的内容</w:t>
+      </w:r>
+      <w:r>
+        <w:rPr>
+          <w:rFonts w:hint="eastAsia"/>
+        </w:rPr>
+        <w:t>asc</w:t>
+      </w:r>
+      <w:r>
+        <w:t>II</w:t>
+      </w:r>
+      <w:r>
+        <w:rPr>
+          <w:rFonts w:hint="eastAsia"/>
+        </w:rPr>
+        <w:t>识别不出来。。需要转码后写入文件</w:t>
+      </w:r>
+    </w:p>
+    <w:p>
+      <w:pPr>
+        <w:rPr>
+          <w:rFonts w:hint="eastAsia"/>
+          <w:b/>
+        </w:rPr>
+      </w:pPr>
       <w:proofErr w:type="gramStart"/>
       <w:r>
         <w:rPr>
-          <w:rFonts w:ascii="Courier New" w:hAnsi="Courier New" w:cs="Courier New"/>
-          <w:color w:val="000000"/>
-          <w:sz w:val="20"/>
-          <w:szCs w:val="20"/>
-        </w:rPr>
-        <w:t>result.find</w:t>
+          <w:color w:val="00B050"/>
+        </w:rPr>
+        <w:t>fp.write</w:t>
       </w:r>
       <w:proofErr w:type="gramEnd"/>
       <w:r>
         <w:rPr>
-          <w:rFonts w:ascii="Courier New" w:hAnsi="Courier New" w:cs="Courier New"/>
-          <w:color w:val="000000"/>
-          <w:sz w:val="20"/>
-          <w:szCs w:val="20"/>
-        </w:rPr>
-        <w:t>('{') : result.rfind('}')]</w:t>
-      </w:r>
-    </w:p>
-    <w:p>
-      <w:pPr>
-        <w:rPr>
-          <w:rFonts w:ascii="Courier New" w:hAnsi="Courier New" w:cs="Courier New"/>
-          <w:color w:val="000000"/>
-          <w:sz w:val="20"/>
-          <w:szCs w:val="20"/>
-        </w:rPr>
-      </w:pPr>
-      <w:r>
-        <w:rPr>
-          <w:rFonts w:ascii="Courier New" w:hAnsi="Courier New" w:cs="Courier New" w:hint="eastAsia"/>
-          <w:color w:val="000000"/>
-          <w:sz w:val="20"/>
-          <w:szCs w:val="20"/>
-        </w:rPr>
-        <w:t>rfind</w:t>
-      </w:r>
-      <w:r>
-        <w:rPr>
-          <w:rFonts w:ascii="Courier New" w:hAnsi="Courier New" w:cs="Courier New" w:hint="eastAsia"/>
-          <w:color w:val="000000"/>
-          <w:sz w:val="20"/>
-          <w:szCs w:val="20"/>
-        </w:rPr>
-        <w:t>代表查找最后出现的</w:t>
-      </w:r>
-      <w:r>
-        <w:rPr>
-          <w:rFonts w:ascii="Courier New" w:hAnsi="Courier New" w:cs="Courier New"/>
-          <w:color w:val="000000"/>
-          <w:sz w:val="20"/>
-          <w:szCs w:val="20"/>
-        </w:rPr>
-        <w:t>’}’</w:t>
-      </w:r>
-    </w:p>
-    <w:p>
-      <w:pPr>
-        <w:rPr>
-          <w:rFonts w:hint="eastAsia"/>
-        </w:rPr>
-      </w:pPr>
-      <w:r>
+          <w:color w:val="00B050"/>
+        </w:rPr>
+        <w:t>("%s\t\t%s\n" %(s[0]</w:t>
+      </w:r>
+      <w:r>
+        <w:rPr>
+          <w:color w:val="00B050"/>
+        </w:rPr>
+        <w:t>.</w:t>
+      </w:r>
+      <w:r>
+        <w:rPr>
+          <w:rFonts w:hint="eastAsia"/>
+          <w:color w:val="00B050"/>
+        </w:rPr>
+        <w:t>encod</w:t>
+      </w:r>
+      <w:r>
+        <w:rPr>
+          <w:color w:val="00B050"/>
+        </w:rPr>
+        <w:t>e(“utf8”)</w:t>
+      </w:r>
+      <w:r>
+        <w:rPr>
+          <w:color w:val="00B050"/>
+        </w:rPr>
+        <w:t xml:space="preserve"> , s[1]</w:t>
+      </w:r>
+      <w:r>
+        <w:rPr>
+          <w:color w:val="00B050"/>
+        </w:rPr>
         <w:t xml:space="preserve"> </w:t>
       </w:r>
       <w:r>
         <w:rPr>
-          <w:rFonts w:hint="eastAsia"/>
-        </w:rPr>
-        <w:t>这段代码的意思是</w:t>
-      </w:r>
-      <w:r>
-        <w:rPr>
-          <w:rFonts w:hint="eastAsia"/>
-        </w:rPr>
-        <w:t>result</w:t>
-      </w:r>
-      <w:r>
-        <w:rPr>
-          <w:rFonts w:hint="eastAsia"/>
-        </w:rPr>
-        <w:t>中截取最先出现的</w:t>
-      </w:r>
-      <w:r>
-        <w:t xml:space="preserve">’{’ </w:t>
-      </w:r>
-      <w:r>
-        <w:rPr>
-          <w:rFonts w:hint="eastAsia"/>
-        </w:rPr>
-        <w:t>到最后出现的</w:t>
-      </w:r>
-      <w:r>
-        <w:t>’}’</w:t>
-      </w:r>
-    </w:p>
-    <w:p>
-      <w:pPr>
-        <w:rPr>
-          <w:rFonts w:ascii="Courier New" w:hAnsi="Courier New" w:cs="Courier New"/>
-          <w:color w:val="000000"/>
-          <w:sz w:val="20"/>
-          <w:szCs w:val="20"/>
-        </w:rPr>
-      </w:pPr>
-    </w:p>
-    <w:p>
-      <w:pPr>
-        <w:rPr>
-          <w:rFonts w:hint="eastAsia"/>
-        </w:rPr>
-      </w:pPr>
-    </w:p>
-    <w:p>
-      <w:pPr>
-        <w:rPr>
-          <w:rFonts w:hint="eastAsia"/>
-        </w:rPr>
-      </w:pPr>
+          <w:color w:val="00B050"/>
+        </w:rPr>
+        <w:t>.</w:t>
+      </w:r>
+      <w:r>
+        <w:rPr>
+          <w:rFonts w:hint="eastAsia"/>
+          <w:color w:val="00B050"/>
+        </w:rPr>
+        <w:t>encod</w:t>
+      </w:r>
+      <w:r>
+        <w:rPr>
+          <w:color w:val="00B050"/>
+        </w:rPr>
+        <w:t>e(“utf8”)</w:t>
+      </w:r>
+      <w:r>
+        <w:rPr>
+          <w:color w:val="00B050"/>
+        </w:rPr>
+        <w:t>) )</w:t>
+      </w:r>
+    </w:p>
+    <w:p/>
+    <w:p>
+      <w:pPr>
+        <w:rPr>
+          <w:rFonts w:hint="eastAsia"/>
+        </w:rPr>
+      </w:pPr>
+      <w:r>
+        <w:rPr>
+          <w:rFonts w:hint="eastAsia"/>
+        </w:rPr>
+        <w:t>如下是获取网易排行榜中的</w:t>
+      </w:r>
+      <w:r>
+        <w:rPr>
+          <w:rFonts w:hint="eastAsia"/>
+        </w:rPr>
+        <w:t>热点跟网站的爬虫。。实际上就是通过正则匹配找到</w:t>
+      </w:r>
+      <w:r>
+        <w:rPr>
+          <w:rFonts w:hint="eastAsia"/>
+        </w:rPr>
+        <w:t>需要的内容</w:t>
+      </w:r>
+    </w:p>
+    <w:p>
+      <w:pPr>
+        <w:spacing w:after="0" w:line="168" w:lineRule="auto"/>
+        <w:rPr>
+          <w:color w:val="00B050"/>
+        </w:rPr>
+      </w:pPr>
+      <w:r>
+        <w:rPr>
+          <w:color w:val="00B050"/>
+        </w:rPr>
+        <w:t>def Page_Info(page):</w:t>
+      </w:r>
+    </w:p>
+    <w:p>
+      <w:pPr>
+        <w:spacing w:after="0" w:line="168" w:lineRule="auto"/>
+        <w:rPr>
+          <w:color w:val="00B050"/>
+        </w:rPr>
+      </w:pPr>
+      <w:r>
+        <w:rPr>
+          <w:color w:val="00B050"/>
+        </w:rPr>
+        <w:t xml:space="preserve">    myPage_Info = </w:t>
+      </w:r>
+      <w:proofErr w:type="gramStart"/>
+      <w:r>
+        <w:rPr>
+          <w:color w:val="00B050"/>
+        </w:rPr>
+        <w:t>re.findall</w:t>
+      </w:r>
+      <w:proofErr w:type="gramEnd"/>
+      <w:r>
+        <w:rPr>
+          <w:color w:val="00B050"/>
+        </w:rPr>
+        <w:t>(r'div class="titleBar" id=.*?&gt;&lt;h2&gt;(.*?)&lt;/h2&gt;&lt;div class="more"&gt;&lt;a href="(.*?)"&gt;' , page, re.S)</w:t>
+      </w:r>
+    </w:p>
+    <w:p>
+      <w:pPr>
+        <w:spacing w:after="0" w:line="168" w:lineRule="auto"/>
+        <w:rPr>
+          <w:color w:val="00B050"/>
+        </w:rPr>
+      </w:pPr>
+      <w:r>
+        <w:rPr>
+          <w:color w:val="00B050"/>
+        </w:rPr>
+        <w:t xml:space="preserve">    print myPage_Info</w:t>
+      </w:r>
+    </w:p>
+    <w:p>
+      <w:pPr>
+        <w:spacing w:after="0" w:line="168" w:lineRule="auto"/>
+        <w:rPr>
+          <w:color w:val="00B050"/>
+        </w:rPr>
+      </w:pPr>
+      <w:r>
+        <w:rPr>
+          <w:color w:val="00B050"/>
+        </w:rPr>
+        <w:t xml:space="preserve">    return myPage_Info</w:t>
+      </w:r>
+    </w:p>
+    <w:p>
+      <w:pPr>
+        <w:spacing w:after="0" w:line="168" w:lineRule="auto"/>
+        <w:rPr>
+          <w:color w:val="00B050"/>
+        </w:rPr>
+      </w:pPr>
+    </w:p>
+    <w:p>
+      <w:pPr>
+        <w:spacing w:after="0" w:line="168" w:lineRule="auto"/>
+        <w:rPr>
+          <w:color w:val="00B050"/>
+        </w:rPr>
+      </w:pPr>
+      <w:r>
+        <w:rPr>
+          <w:color w:val="00B050"/>
+        </w:rPr>
+        <w:t>def Write_File(content):</w:t>
+      </w:r>
+    </w:p>
+    <w:p>
+      <w:pPr>
+        <w:spacing w:after="0" w:line="168" w:lineRule="auto"/>
+        <w:rPr>
+          <w:color w:val="00B050"/>
+        </w:rPr>
+      </w:pPr>
+      <w:r>
+        <w:rPr>
+          <w:color w:val="00B050"/>
+        </w:rPr>
+        <w:t xml:space="preserve">    with open("content.txt","w+") as fp:</w:t>
+      </w:r>
+    </w:p>
+    <w:p>
+      <w:pPr>
+        <w:spacing w:after="0" w:line="168" w:lineRule="auto"/>
+        <w:rPr>
+          <w:color w:val="00B050"/>
+        </w:rPr>
+      </w:pPr>
+      <w:r>
+        <w:rPr>
+          <w:color w:val="00B050"/>
+        </w:rPr>
+        <w:t xml:space="preserve">        for s in content:</w:t>
+      </w:r>
+    </w:p>
+    <w:p>
+      <w:pPr>
+        <w:spacing w:after="0" w:line="168" w:lineRule="auto"/>
+        <w:rPr>
+          <w:color w:val="00B050"/>
+        </w:rPr>
+      </w:pPr>
+      <w:r>
+        <w:rPr>
+          <w:color w:val="00B050"/>
+        </w:rPr>
+        <w:t xml:space="preserve">            </w:t>
+      </w:r>
+      <w:proofErr w:type="gramStart"/>
+      <w:r>
+        <w:rPr>
+          <w:color w:val="00B050"/>
+        </w:rPr>
+        <w:t>fp.write</w:t>
+      </w:r>
+      <w:proofErr w:type="gramEnd"/>
+      <w:r>
+        <w:rPr>
+          <w:color w:val="00B050"/>
+        </w:rPr>
+        <w:t>("%s\t\t%s\n" %(s[0] , s[1]) )</w:t>
+      </w:r>
+    </w:p>
+    <w:p>
+      <w:pPr>
+        <w:spacing w:after="0" w:line="168" w:lineRule="auto"/>
+        <w:rPr>
+          <w:color w:val="00B050"/>
+        </w:rPr>
+      </w:pPr>
+    </w:p>
+    <w:p>
+      <w:pPr>
+        <w:spacing w:after="0" w:line="168" w:lineRule="auto"/>
+        <w:rPr>
+          <w:color w:val="00B050"/>
+        </w:rPr>
+      </w:pPr>
+      <w:r>
+        <w:rPr>
+          <w:color w:val="00B050"/>
+        </w:rPr>
+        <w:t>if __name__ == "__main__":</w:t>
+      </w:r>
+    </w:p>
+    <w:p>
+      <w:pPr>
+        <w:spacing w:after="0" w:line="168" w:lineRule="auto"/>
+        <w:rPr>
+          <w:color w:val="00B050"/>
+        </w:rPr>
+      </w:pPr>
+      <w:r>
+        <w:rPr>
+          <w:color w:val="00B050"/>
+        </w:rPr>
+        <w:t xml:space="preserve">    start_url = "http://news.163.com/rank/"</w:t>
+      </w:r>
+    </w:p>
+    <w:p>
+      <w:pPr>
+        <w:spacing w:after="0" w:line="168" w:lineRule="auto"/>
+        <w:rPr>
+          <w:color w:val="00B050"/>
+        </w:rPr>
+      </w:pPr>
+      <w:r>
+        <w:rPr>
+          <w:color w:val="00B050"/>
+        </w:rPr>
+        <w:t xml:space="preserve">    # myPage = requests.get(start_url</w:t>
+      </w:r>
+      <w:proofErr w:type="gramStart"/>
+      <w:r>
+        <w:rPr>
+          <w:color w:val="00B050"/>
+        </w:rPr>
+        <w:t>).content</w:t>
+      </w:r>
+      <w:proofErr w:type="gramEnd"/>
+      <w:r>
+        <w:rPr>
+          <w:color w:val="00B050"/>
+        </w:rPr>
+        <w:t>.decode("gbk")</w:t>
+      </w:r>
+    </w:p>
+    <w:p>
+      <w:pPr>
+        <w:spacing w:after="0" w:line="168" w:lineRule="auto"/>
+        <w:rPr>
+          <w:color w:val="00B050"/>
+        </w:rPr>
+      </w:pPr>
+      <w:r>
+        <w:rPr>
+          <w:color w:val="00B050"/>
+        </w:rPr>
+        <w:t xml:space="preserve">    myPage = requests.get(start_url</w:t>
+      </w:r>
+      <w:proofErr w:type="gramStart"/>
+      <w:r>
+        <w:rPr>
+          <w:color w:val="00B050"/>
+        </w:rPr>
+        <w:t>).content</w:t>
+      </w:r>
+      <w:proofErr w:type="gramEnd"/>
+    </w:p>
+    <w:p>
+      <w:pPr>
+        <w:spacing w:after="0" w:line="168" w:lineRule="auto"/>
+        <w:rPr>
+          <w:color w:val="00B050"/>
+        </w:rPr>
+      </w:pPr>
+      <w:r>
+        <w:rPr>
+          <w:color w:val="00B050"/>
+        </w:rPr>
+        <w:t xml:space="preserve">    print myPage</w:t>
+      </w:r>
+    </w:p>
+    <w:p>
+      <w:pPr>
+        <w:spacing w:after="0" w:line="168" w:lineRule="auto"/>
+        <w:rPr>
+          <w:color w:val="00B050"/>
+        </w:rPr>
+      </w:pPr>
+      <w:r>
+        <w:rPr>
+          <w:color w:val="00B050"/>
+        </w:rPr>
+        <w:t xml:space="preserve">    print </w:t>
+      </w:r>
+      <w:proofErr w:type="gramStart"/>
+      <w:r>
+        <w:rPr>
+          <w:color w:val="00B050"/>
+        </w:rPr>
+        <w:t>sys.getdefaultencoding</w:t>
+      </w:r>
+      <w:proofErr w:type="gramEnd"/>
+      <w:r>
+        <w:rPr>
+          <w:color w:val="00B050"/>
+        </w:rPr>
+        <w:t>()</w:t>
+      </w:r>
+    </w:p>
+    <w:p>
+      <w:pPr>
+        <w:spacing w:after="0" w:line="168" w:lineRule="auto"/>
+        <w:rPr>
+          <w:color w:val="00B050"/>
+        </w:rPr>
+      </w:pPr>
+      <w:r>
+        <w:rPr>
+          <w:color w:val="00B050"/>
+        </w:rPr>
+        <w:t xml:space="preserve">    content = Page_Info(myPage)</w:t>
+      </w:r>
+    </w:p>
+    <w:p>
+      <w:pPr>
+        <w:spacing w:after="0" w:line="168" w:lineRule="auto"/>
+        <w:rPr>
+          <w:rFonts w:hint="eastAsia"/>
+          <w:color w:val="00B050"/>
+        </w:rPr>
+      </w:pPr>
+      <w:r>
+        <w:rPr>
+          <w:color w:val="00B050"/>
+        </w:rPr>
+        <w:t xml:space="preserve">    Write_File(content)</w:t>
+      </w:r>
     </w:p>
     <w:sectPr>
       <w:pgSz w:w="12240" w:h="15840"/>
@@ -53121,98 +55738,9 @@
     </w:lvl>
   </w:abstractNum>
   <w:abstractNum w:abstractNumId="16" w15:restartNumberingAfterBreak="0">
-    <w:nsid w:val="54580472"/>
-    <w:multiLevelType w:val="hybridMultilevel"/>
-    <w:tmpl w:val="03BA75AA"/>
-    <w:lvl w:ilvl="0" w:tplc="CF84AED8">
-      <w:start w:val="1"/>
-      <w:numFmt w:val="decimal"/>
-      <w:lvlText w:val="%1、"/>
-      <w:lvlJc w:val="left"/>
-      <w:pPr>
-        <w:ind w:left="1080" w:hanging="720"/>
-      </w:pPr>
-      <w:rPr>
-        <w:rFonts w:hint="default"/>
-      </w:rPr>
-    </w:lvl>
-    <w:lvl w:ilvl="1" w:tplc="04090019" w:tentative="1">
-      <w:start w:val="1"/>
-      <w:numFmt w:val="lowerLetter"/>
-      <w:lvlText w:val="%2."/>
-      <w:lvlJc w:val="left"/>
-      <w:pPr>
-        <w:ind w:left="1440" w:hanging="360"/>
-      </w:pPr>
-    </w:lvl>
-    <w:lvl w:ilvl="2" w:tplc="0409001B" w:tentative="1">
-      <w:start w:val="1"/>
-      <w:numFmt w:val="lowerRoman"/>
-      <w:lvlText w:val="%3."/>
-      <w:lvlJc w:val="right"/>
-      <w:pPr>
-        <w:ind w:left="2160" w:hanging="180"/>
-      </w:pPr>
-    </w:lvl>
-    <w:lvl w:ilvl="3" w:tplc="0409000F" w:tentative="1">
-      <w:start w:val="1"/>
-      <w:numFmt w:val="decimal"/>
-      <w:lvlText w:val="%4."/>
-      <w:lvlJc w:val="left"/>
-      <w:pPr>
-        <w:ind w:left="2880" w:hanging="360"/>
-      </w:pPr>
-    </w:lvl>
-    <w:lvl w:ilvl="4" w:tplc="04090019" w:tentative="1">
-      <w:start w:val="1"/>
-      <w:numFmt w:val="lowerLetter"/>
-      <w:lvlText w:val="%5."/>
-      <w:lvlJc w:val="left"/>
-      <w:pPr>
-        <w:ind w:left="3600" w:hanging="360"/>
-      </w:pPr>
-    </w:lvl>
-    <w:lvl w:ilvl="5" w:tplc="0409001B" w:tentative="1">
-      <w:start w:val="1"/>
-      <w:numFmt w:val="lowerRoman"/>
-      <w:lvlText w:val="%6."/>
-      <w:lvlJc w:val="right"/>
-      <w:pPr>
-        <w:ind w:left="4320" w:hanging="180"/>
-      </w:pPr>
-    </w:lvl>
-    <w:lvl w:ilvl="6" w:tplc="0409000F" w:tentative="1">
-      <w:start w:val="1"/>
-      <w:numFmt w:val="decimal"/>
-      <w:lvlText w:val="%7."/>
-      <w:lvlJc w:val="left"/>
-      <w:pPr>
-        <w:ind w:left="5040" w:hanging="360"/>
-      </w:pPr>
-    </w:lvl>
-    <w:lvl w:ilvl="7" w:tplc="04090019" w:tentative="1">
-      <w:start w:val="1"/>
-      <w:numFmt w:val="lowerLetter"/>
-      <w:lvlText w:val="%8."/>
-      <w:lvlJc w:val="left"/>
-      <w:pPr>
-        <w:ind w:left="5760" w:hanging="360"/>
-      </w:pPr>
-    </w:lvl>
-    <w:lvl w:ilvl="8" w:tplc="0409001B" w:tentative="1">
-      <w:start w:val="1"/>
-      <w:numFmt w:val="lowerRoman"/>
-      <w:lvlText w:val="%9."/>
-      <w:lvlJc w:val="right"/>
-      <w:pPr>
-        <w:ind w:left="6480" w:hanging="180"/>
-      </w:pPr>
-    </w:lvl>
-  </w:abstractNum>
-  <w:abstractNum w:abstractNumId="17" w15:restartNumberingAfterBreak="0">
-    <w:nsid w:val="546C0952"/>
+    <w:nsid w:val="51544C2D"/>
     <w:multiLevelType w:val="multilevel"/>
-    <w:tmpl w:val="8EE2F238"/>
+    <w:tmpl w:val="418ADC88"/>
     <w:lvl w:ilvl="0">
       <w:start w:val="1"/>
       <w:numFmt w:val="bullet"/>
@@ -53358,10 +55886,99 @@
       </w:rPr>
     </w:lvl>
   </w:abstractNum>
+  <w:abstractNum w:abstractNumId="17" w15:restartNumberingAfterBreak="0">
+    <w:nsid w:val="54580472"/>
+    <w:multiLevelType w:val="hybridMultilevel"/>
+    <w:tmpl w:val="03BA75AA"/>
+    <w:lvl w:ilvl="0" w:tplc="CF84AED8">
+      <w:start w:val="1"/>
+      <w:numFmt w:val="decimal"/>
+      <w:lvlText w:val="%1、"/>
+      <w:lvlJc w:val="left"/>
+      <w:pPr>
+        <w:ind w:left="1080" w:hanging="720"/>
+      </w:pPr>
+      <w:rPr>
+        <w:rFonts w:hint="default"/>
+      </w:rPr>
+    </w:lvl>
+    <w:lvl w:ilvl="1" w:tplc="04090019" w:tentative="1">
+      <w:start w:val="1"/>
+      <w:numFmt w:val="lowerLetter"/>
+      <w:lvlText w:val="%2."/>
+      <w:lvlJc w:val="left"/>
+      <w:pPr>
+        <w:ind w:left="1440" w:hanging="360"/>
+      </w:pPr>
+    </w:lvl>
+    <w:lvl w:ilvl="2" w:tplc="0409001B" w:tentative="1">
+      <w:start w:val="1"/>
+      <w:numFmt w:val="lowerRoman"/>
+      <w:lvlText w:val="%3."/>
+      <w:lvlJc w:val="right"/>
+      <w:pPr>
+        <w:ind w:left="2160" w:hanging="180"/>
+      </w:pPr>
+    </w:lvl>
+    <w:lvl w:ilvl="3" w:tplc="0409000F" w:tentative="1">
+      <w:start w:val="1"/>
+      <w:numFmt w:val="decimal"/>
+      <w:lvlText w:val="%4."/>
+      <w:lvlJc w:val="left"/>
+      <w:pPr>
+        <w:ind w:left="2880" w:hanging="360"/>
+      </w:pPr>
+    </w:lvl>
+    <w:lvl w:ilvl="4" w:tplc="04090019" w:tentative="1">
+      <w:start w:val="1"/>
+      <w:numFmt w:val="lowerLetter"/>
+      <w:lvlText w:val="%5."/>
+      <w:lvlJc w:val="left"/>
+      <w:pPr>
+        <w:ind w:left="3600" w:hanging="360"/>
+      </w:pPr>
+    </w:lvl>
+    <w:lvl w:ilvl="5" w:tplc="0409001B" w:tentative="1">
+      <w:start w:val="1"/>
+      <w:numFmt w:val="lowerRoman"/>
+      <w:lvlText w:val="%6."/>
+      <w:lvlJc w:val="right"/>
+      <w:pPr>
+        <w:ind w:left="4320" w:hanging="180"/>
+      </w:pPr>
+    </w:lvl>
+    <w:lvl w:ilvl="6" w:tplc="0409000F" w:tentative="1">
+      <w:start w:val="1"/>
+      <w:numFmt w:val="decimal"/>
+      <w:lvlText w:val="%7."/>
+      <w:lvlJc w:val="left"/>
+      <w:pPr>
+        <w:ind w:left="5040" w:hanging="360"/>
+      </w:pPr>
+    </w:lvl>
+    <w:lvl w:ilvl="7" w:tplc="04090019" w:tentative="1">
+      <w:start w:val="1"/>
+      <w:numFmt w:val="lowerLetter"/>
+      <w:lvlText w:val="%8."/>
+      <w:lvlJc w:val="left"/>
+      <w:pPr>
+        <w:ind w:left="5760" w:hanging="360"/>
+      </w:pPr>
+    </w:lvl>
+    <w:lvl w:ilvl="8" w:tplc="0409001B" w:tentative="1">
+      <w:start w:val="1"/>
+      <w:numFmt w:val="lowerRoman"/>
+      <w:lvlText w:val="%9."/>
+      <w:lvlJc w:val="right"/>
+      <w:pPr>
+        <w:ind w:left="6480" w:hanging="180"/>
+      </w:pPr>
+    </w:lvl>
+  </w:abstractNum>
   <w:abstractNum w:abstractNumId="18" w15:restartNumberingAfterBreak="0">
-    <w:nsid w:val="558C1371"/>
+    <w:nsid w:val="546C0952"/>
     <w:multiLevelType w:val="multilevel"/>
-    <w:tmpl w:val="F6CEBE14"/>
+    <w:tmpl w:val="8EE2F238"/>
     <w:lvl w:ilvl="0">
       <w:start w:val="1"/>
       <w:numFmt w:val="bullet"/>
@@ -53508,6 +56125,155 @@
     </w:lvl>
   </w:abstractNum>
   <w:abstractNum w:abstractNumId="19" w15:restartNumberingAfterBreak="0">
+    <w:nsid w:val="558C1371"/>
+    <w:multiLevelType w:val="multilevel"/>
+    <w:tmpl w:val="F6CEBE14"/>
+    <w:lvl w:ilvl="0">
+      <w:start w:val="1"/>
+      <w:numFmt w:val="bullet"/>
+      <w:lvlText w:val=""/>
+      <w:lvlJc w:val="left"/>
+      <w:pPr>
+        <w:tabs>
+          <w:tab w:val="num" w:pos="720"/>
+        </w:tabs>
+        <w:ind w:left="720" w:hanging="360"/>
+      </w:pPr>
+      <w:rPr>
+        <w:rFonts w:ascii="Symbol" w:hAnsi="Symbol" w:hint="default"/>
+        <w:sz w:val="20"/>
+      </w:rPr>
+    </w:lvl>
+    <w:lvl w:ilvl="1">
+      <w:start w:val="1"/>
+      <w:numFmt w:val="bullet"/>
+      <w:lvlText w:val="o"/>
+      <w:lvlJc w:val="left"/>
+      <w:pPr>
+        <w:tabs>
+          <w:tab w:val="num" w:pos="1440"/>
+        </w:tabs>
+        <w:ind w:left="1440" w:hanging="360"/>
+      </w:pPr>
+      <w:rPr>
+        <w:rFonts w:ascii="Courier New" w:hAnsi="Courier New" w:hint="default"/>
+        <w:sz w:val="20"/>
+      </w:rPr>
+    </w:lvl>
+    <w:lvl w:ilvl="2" w:tentative="1">
+      <w:start w:val="1"/>
+      <w:numFmt w:val="bullet"/>
+      <w:lvlText w:val=""/>
+      <w:lvlJc w:val="left"/>
+      <w:pPr>
+        <w:tabs>
+          <w:tab w:val="num" w:pos="2160"/>
+        </w:tabs>
+        <w:ind w:left="2160" w:hanging="360"/>
+      </w:pPr>
+      <w:rPr>
+        <w:rFonts w:ascii="Wingdings" w:hAnsi="Wingdings" w:hint="default"/>
+        <w:sz w:val="20"/>
+      </w:rPr>
+    </w:lvl>
+    <w:lvl w:ilvl="3" w:tentative="1">
+      <w:start w:val="1"/>
+      <w:numFmt w:val="bullet"/>
+      <w:lvlText w:val=""/>
+      <w:lvlJc w:val="left"/>
+      <w:pPr>
+        <w:tabs>
+          <w:tab w:val="num" w:pos="2880"/>
+        </w:tabs>
+        <w:ind w:left="2880" w:hanging="360"/>
+      </w:pPr>
+      <w:rPr>
+        <w:rFonts w:ascii="Wingdings" w:hAnsi="Wingdings" w:hint="default"/>
+        <w:sz w:val="20"/>
+      </w:rPr>
+    </w:lvl>
+    <w:lvl w:ilvl="4" w:tentative="1">
+      <w:start w:val="1"/>
+      <w:numFmt w:val="bullet"/>
+      <w:lvlText w:val=""/>
+      <w:lvlJc w:val="left"/>
+      <w:pPr>
+        <w:tabs>
+          <w:tab w:val="num" w:pos="3600"/>
+        </w:tabs>
+        <w:ind w:left="3600" w:hanging="360"/>
+      </w:pPr>
+      <w:rPr>
+        <w:rFonts w:ascii="Wingdings" w:hAnsi="Wingdings" w:hint="default"/>
+        <w:sz w:val="20"/>
+      </w:rPr>
+    </w:lvl>
+    <w:lvl w:ilvl="5" w:tentative="1">
+      <w:start w:val="1"/>
+      <w:numFmt w:val="bullet"/>
+      <w:lvlText w:val=""/>
+      <w:lvlJc w:val="left"/>
+      <w:pPr>
+        <w:tabs>
+          <w:tab w:val="num" w:pos="4320"/>
+        </w:tabs>
+        <w:ind w:left="4320" w:hanging="360"/>
+      </w:pPr>
+      <w:rPr>
+        <w:rFonts w:ascii="Wingdings" w:hAnsi="Wingdings" w:hint="default"/>
+        <w:sz w:val="20"/>
+      </w:rPr>
+    </w:lvl>
+    <w:lvl w:ilvl="6" w:tentative="1">
+      <w:start w:val="1"/>
+      <w:numFmt w:val="bullet"/>
+      <w:lvlText w:val=""/>
+      <w:lvlJc w:val="left"/>
+      <w:pPr>
+        <w:tabs>
+          <w:tab w:val="num" w:pos="5040"/>
+        </w:tabs>
+        <w:ind w:left="5040" w:hanging="360"/>
+      </w:pPr>
+      <w:rPr>
+        <w:rFonts w:ascii="Wingdings" w:hAnsi="Wingdings" w:hint="default"/>
+        <w:sz w:val="20"/>
+      </w:rPr>
+    </w:lvl>
+    <w:lvl w:ilvl="7" w:tentative="1">
+      <w:start w:val="1"/>
+      <w:numFmt w:val="bullet"/>
+      <w:lvlText w:val=""/>
+      <w:lvlJc w:val="left"/>
+      <w:pPr>
+        <w:tabs>
+          <w:tab w:val="num" w:pos="5760"/>
+        </w:tabs>
+        <w:ind w:left="5760" w:hanging="360"/>
+      </w:pPr>
+      <w:rPr>
+        <w:rFonts w:ascii="Wingdings" w:hAnsi="Wingdings" w:hint="default"/>
+        <w:sz w:val="20"/>
+      </w:rPr>
+    </w:lvl>
+    <w:lvl w:ilvl="8" w:tentative="1">
+      <w:start w:val="1"/>
+      <w:numFmt w:val="bullet"/>
+      <w:lvlText w:val=""/>
+      <w:lvlJc w:val="left"/>
+      <w:pPr>
+        <w:tabs>
+          <w:tab w:val="num" w:pos="6480"/>
+        </w:tabs>
+        <w:ind w:left="6480" w:hanging="360"/>
+      </w:pPr>
+      <w:rPr>
+        <w:rFonts w:ascii="Wingdings" w:hAnsi="Wingdings" w:hint="default"/>
+        <w:sz w:val="20"/>
+      </w:rPr>
+    </w:lvl>
+  </w:abstractNum>
+  <w:abstractNum w:abstractNumId="20" w15:restartNumberingAfterBreak="0">
     <w:nsid w:val="585F0B93"/>
     <w:multiLevelType w:val="hybridMultilevel"/>
     <w:tmpl w:val="F752C06E"/>
@@ -53596,7 +56362,7 @@
       </w:pPr>
     </w:lvl>
   </w:abstractNum>
-  <w:abstractNum w:abstractNumId="20" w15:restartNumberingAfterBreak="0">
+  <w:abstractNum w:abstractNumId="21" w15:restartNumberingAfterBreak="0">
     <w:nsid w:val="58F61B26"/>
     <w:multiLevelType w:val="hybridMultilevel"/>
     <w:tmpl w:val="1758CAC4"/>
@@ -53685,7 +56451,7 @@
       </w:pPr>
     </w:lvl>
   </w:abstractNum>
-  <w:abstractNum w:abstractNumId="21" w15:restartNumberingAfterBreak="0">
+  <w:abstractNum w:abstractNumId="22" w15:restartNumberingAfterBreak="0">
     <w:nsid w:val="59DD472B"/>
     <w:multiLevelType w:val="multilevel"/>
     <w:tmpl w:val="F3D4CD74"/>
@@ -53834,7 +56600,7 @@
       </w:rPr>
     </w:lvl>
   </w:abstractNum>
-  <w:abstractNum w:abstractNumId="22" w15:restartNumberingAfterBreak="0">
+  <w:abstractNum w:abstractNumId="23" w15:restartNumberingAfterBreak="0">
     <w:nsid w:val="5AF83006"/>
     <w:multiLevelType w:val="multilevel"/>
     <w:tmpl w:val="1558370C"/>
@@ -53983,7 +56749,7 @@
       </w:rPr>
     </w:lvl>
   </w:abstractNum>
-  <w:abstractNum w:abstractNumId="23" w15:restartNumberingAfterBreak="0">
+  <w:abstractNum w:abstractNumId="24" w15:restartNumberingAfterBreak="0">
     <w:nsid w:val="5BEF2EB9"/>
     <w:multiLevelType w:val="hybridMultilevel"/>
     <w:tmpl w:val="8D00BD2C"/>
@@ -54072,7 +56838,7 @@
       </w:pPr>
     </w:lvl>
   </w:abstractNum>
-  <w:abstractNum w:abstractNumId="24" w15:restartNumberingAfterBreak="0">
+  <w:abstractNum w:abstractNumId="25" w15:restartNumberingAfterBreak="0">
     <w:nsid w:val="5D100BF1"/>
     <w:multiLevelType w:val="multilevel"/>
     <w:tmpl w:val="AFBE8344"/>
@@ -54221,7 +56987,7 @@
       </w:rPr>
     </w:lvl>
   </w:abstractNum>
-  <w:abstractNum w:abstractNumId="25" w15:restartNumberingAfterBreak="0">
+  <w:abstractNum w:abstractNumId="26" w15:restartNumberingAfterBreak="0">
     <w:nsid w:val="60B255F2"/>
     <w:multiLevelType w:val="hybridMultilevel"/>
     <w:tmpl w:val="ABEE4308"/>
@@ -54310,7 +57076,7 @@
       </w:pPr>
     </w:lvl>
   </w:abstractNum>
-  <w:abstractNum w:abstractNumId="26" w15:restartNumberingAfterBreak="0">
+  <w:abstractNum w:abstractNumId="27" w15:restartNumberingAfterBreak="0">
     <w:nsid w:val="61694258"/>
     <w:multiLevelType w:val="hybridMultilevel"/>
     <w:tmpl w:val="86C4B786"/>
@@ -54399,7 +57165,7 @@
       </w:pPr>
     </w:lvl>
   </w:abstractNum>
-  <w:abstractNum w:abstractNumId="27" w15:restartNumberingAfterBreak="0">
+  <w:abstractNum w:abstractNumId="28" w15:restartNumberingAfterBreak="0">
     <w:nsid w:val="6E9C1B3D"/>
     <w:multiLevelType w:val="hybridMultilevel"/>
     <w:tmpl w:val="BFB2BC1A"/>
@@ -54488,7 +57254,7 @@
       </w:pPr>
     </w:lvl>
   </w:abstractNum>
-  <w:abstractNum w:abstractNumId="28" w15:restartNumberingAfterBreak="0">
+  <w:abstractNum w:abstractNumId="29" w15:restartNumberingAfterBreak="0">
     <w:nsid w:val="72376EA3"/>
     <w:multiLevelType w:val="hybridMultilevel"/>
     <w:tmpl w:val="973C5C9C"/>
@@ -54577,7 +57343,7 @@
       </w:pPr>
     </w:lvl>
   </w:abstractNum>
-  <w:abstractNum w:abstractNumId="29" w15:restartNumberingAfterBreak="0">
+  <w:abstractNum w:abstractNumId="30" w15:restartNumberingAfterBreak="0">
     <w:nsid w:val="72AB4885"/>
     <w:multiLevelType w:val="hybridMultilevel"/>
     <w:tmpl w:val="2A9E6B38"/>
@@ -54666,7 +57432,7 @@
       </w:pPr>
     </w:lvl>
   </w:abstractNum>
-  <w:abstractNum w:abstractNumId="30" w15:restartNumberingAfterBreak="0">
+  <w:abstractNum w:abstractNumId="31" w15:restartNumberingAfterBreak="0">
     <w:nsid w:val="76C24D4E"/>
     <w:multiLevelType w:val="multilevel"/>
     <w:tmpl w:val="FACA9B34"/>
@@ -54815,7 +57581,7 @@
       </w:rPr>
     </w:lvl>
   </w:abstractNum>
-  <w:abstractNum w:abstractNumId="31" w15:restartNumberingAfterBreak="0">
+  <w:abstractNum w:abstractNumId="32" w15:restartNumberingAfterBreak="0">
     <w:nsid w:val="7DC40AF4"/>
     <w:multiLevelType w:val="multilevel"/>
     <w:tmpl w:val="E35E0A40"/>
@@ -54961,10 +57727,10 @@
     </w:lvl>
   </w:abstractNum>
   <w:num w:numId="1">
-    <w:abstractNumId w:val="19"/>
+    <w:abstractNumId w:val="20"/>
   </w:num>
   <w:num w:numId="2">
-    <w:abstractNumId w:val="23"/>
+    <w:abstractNumId w:val="24"/>
   </w:num>
   <w:num w:numId="3">
     <w:abstractNumId w:val="6"/>
@@ -54973,16 +57739,16 @@
     <w:abstractNumId w:val="13"/>
   </w:num>
   <w:num w:numId="5">
-    <w:abstractNumId w:val="26"/>
+    <w:abstractNumId w:val="27"/>
   </w:num>
   <w:num w:numId="6">
     <w:abstractNumId w:val="11"/>
   </w:num>
   <w:num w:numId="7">
-    <w:abstractNumId w:val="31"/>
+    <w:abstractNumId w:val="32"/>
   </w:num>
   <w:num w:numId="8">
-    <w:abstractNumId w:val="24"/>
+    <w:abstractNumId w:val="25"/>
   </w:num>
   <w:num w:numId="9">
     <w:abstractNumId w:val="0"/>
@@ -54991,16 +57757,16 @@
     <w:abstractNumId w:val="7"/>
   </w:num>
   <w:num w:numId="11">
+    <w:abstractNumId w:val="29"/>
+  </w:num>
+  <w:num w:numId="12">
+    <w:abstractNumId w:val="26"/>
+  </w:num>
+  <w:num w:numId="13">
     <w:abstractNumId w:val="28"/>
   </w:num>
-  <w:num w:numId="12">
-    <w:abstractNumId w:val="25"/>
-  </w:num>
-  <w:num w:numId="13">
-    <w:abstractNumId w:val="27"/>
-  </w:num>
   <w:num w:numId="14">
-    <w:abstractNumId w:val="20"/>
+    <w:abstractNumId w:val="21"/>
   </w:num>
   <w:num w:numId="15">
     <w:abstractNumId w:val="5"/>
@@ -55012,19 +57778,19 @@
     <w:abstractNumId w:val="15"/>
   </w:num>
   <w:num w:numId="18">
-    <w:abstractNumId w:val="29"/>
+    <w:abstractNumId w:val="30"/>
   </w:num>
   <w:num w:numId="19">
-    <w:abstractNumId w:val="16"/>
+    <w:abstractNumId w:val="17"/>
   </w:num>
   <w:num w:numId="20">
-    <w:abstractNumId w:val="30"/>
+    <w:abstractNumId w:val="31"/>
   </w:num>
   <w:num w:numId="21">
     <w:abstractNumId w:val="9"/>
   </w:num>
   <w:num w:numId="22">
-    <w:abstractNumId w:val="17"/>
+    <w:abstractNumId w:val="18"/>
   </w:num>
   <w:num w:numId="23">
     <w:abstractNumId w:val="10"/>
@@ -55033,16 +57799,16 @@
     <w:abstractNumId w:val="2"/>
   </w:num>
   <w:num w:numId="25">
-    <w:abstractNumId w:val="18"/>
+    <w:abstractNumId w:val="19"/>
   </w:num>
   <w:num w:numId="26">
-    <w:abstractNumId w:val="22"/>
+    <w:abstractNumId w:val="23"/>
   </w:num>
   <w:num w:numId="27">
     <w:abstractNumId w:val="8"/>
   </w:num>
   <w:num w:numId="28">
-    <w:abstractNumId w:val="21"/>
+    <w:abstractNumId w:val="22"/>
   </w:num>
   <w:num w:numId="29">
     <w:abstractNumId w:val="14"/>
@@ -55055,6 +57821,9 @@
   </w:num>
   <w:num w:numId="32">
     <w:abstractNumId w:val="3"/>
+  </w:num>
+  <w:num w:numId="33">
+    <w:abstractNumId w:val="16"/>
   </w:num>
 </w:numbering>
 </file>
@@ -55574,6 +58343,7 @@
   <w:style w:type="character" w:default="1" w:styleId="DefaultParagraphFont">
     <w:name w:val="Default Paragraph Font"/>
     <w:uiPriority w:val="1"/>
+    <w:semiHidden/>
     <w:unhideWhenUsed/>
   </w:style>
   <w:style w:type="table" w:default="1" w:styleId="TableNormal">
@@ -56289,7 +59059,7 @@
 </file>
 
 <file path=customXml/itemProps1.xml><?xml version="1.0" encoding="utf-8"?>
-<ds:datastoreItem xmlns:ds="http://schemas.openxmlformats.org/officeDocument/2006/customXml" ds:itemID="{85814A54-F6D9-48EC-855B-29DE42F813B4}">
+<ds:datastoreItem xmlns:ds="http://schemas.openxmlformats.org/officeDocument/2006/customXml" ds:itemID="{B0F0BE77-2CAC-4908-889D-8275C2A7F33D}">
   <ds:schemaRefs>
     <ds:schemaRef ds:uri="http://schemas.openxmlformats.org/officeDocument/2006/bibliography"/>
   </ds:schemaRefs>

</xml_diff>

<commit_message>
add doc to show how to use mongodb
Signed-off-by: richard <myPC@home.com>
</commit_message>
<xml_diff>
--- a/automation使用.docx
+++ b/automation使用.docx
@@ -52686,6 +52686,23 @@
     </w:p>
     <w:p>
       <w:pPr>
+        <w:rPr>
+          <w:rFonts w:hint="eastAsia"/>
+        </w:rPr>
+      </w:pPr>
+      <w:r>
+        <w:t>https://www.cnblogs.com/zhouxuchen/p/5544227.html</w:t>
+      </w:r>
+    </w:p>
+    <w:p>
+      <w:pPr>
+        <w:rPr>
+          <w:rFonts w:hint="eastAsia"/>
+        </w:rPr>
+      </w:pPr>
+    </w:p>
+    <w:p>
+      <w:pPr>
         <w:pStyle w:val="4"/>
         <w:rPr>
           <w:rFonts w:hint="eastAsia"/>
@@ -59046,7 +59063,7 @@
 </file>
 
 <file path=customXml/itemProps1.xml><?xml version="1.0" encoding="utf-8"?>
-<ds:datastoreItem xmlns:ds="http://schemas.openxmlformats.org/officeDocument/2006/customXml" ds:itemID="{E33AF671-0F2C-4AF4-80A5-BF5BBE2D9196}">
+<ds:datastoreItem xmlns:ds="http://schemas.openxmlformats.org/officeDocument/2006/customXml" ds:itemID="{A6909DD1-6B9B-4D3A-96F8-E5D365C70587}">
   <ds:schemaRefs>
     <ds:schemaRef ds:uri="http://schemas.openxmlformats.org/officeDocument/2006/bibliography"/>
   </ds:schemaRefs>

</xml_diff>